<commit_message>
spelling corrections on index.html; updated resumes
</commit_message>
<xml_diff>
--- a/resume/rotunda_resume.docx
+++ b/resume/rotunda_resume.docx
@@ -308,7 +308,175 @@
           <w:sz w:val="20"/>
           <w:szCs w:val="20"/>
         </w:rPr>
-        <w:t>Python, JavaScript, Tableau, R, SQL, MongoDB, VBA, Hadoop, Jira, Confluence, Microsoft Word, Microsoft Excel, Microsoft PowerPoint, SAP Business Objects</w:t>
+        <w:t>SQL</w:t>
+      </w:r>
+      <w:r>
+        <w:rPr>
+          <w:color w:val="000000"/>
+          <w:sz w:val="20"/>
+          <w:szCs w:val="20"/>
+        </w:rPr>
+        <w:t xml:space="preserve">, </w:t>
+      </w:r>
+      <w:r>
+        <w:rPr>
+          <w:color w:val="000000"/>
+          <w:sz w:val="20"/>
+          <w:szCs w:val="20"/>
+        </w:rPr>
+        <w:t>Python</w:t>
+      </w:r>
+      <w:r>
+        <w:rPr>
+          <w:color w:val="000000"/>
+          <w:sz w:val="20"/>
+          <w:szCs w:val="20"/>
+        </w:rPr>
+        <w:t xml:space="preserve">, </w:t>
+      </w:r>
+      <w:r>
+        <w:rPr>
+          <w:color w:val="000000"/>
+          <w:sz w:val="20"/>
+          <w:szCs w:val="20"/>
+        </w:rPr>
+        <w:t>Tableau</w:t>
+      </w:r>
+      <w:r>
+        <w:rPr>
+          <w:color w:val="000000"/>
+          <w:sz w:val="20"/>
+          <w:szCs w:val="20"/>
+        </w:rPr>
+        <w:t>, R</w:t>
+      </w:r>
+      <w:r>
+        <w:rPr>
+          <w:color w:val="000000"/>
+          <w:sz w:val="20"/>
+          <w:szCs w:val="20"/>
+        </w:rPr>
+        <w:t>, VBA</w:t>
+      </w:r>
+      <w:r>
+        <w:rPr>
+          <w:color w:val="000000"/>
+          <w:sz w:val="20"/>
+          <w:szCs w:val="20"/>
+        </w:rPr>
+        <w:t>,</w:t>
+      </w:r>
+      <w:r>
+        <w:rPr>
+          <w:color w:val="000000"/>
+          <w:sz w:val="20"/>
+          <w:szCs w:val="20"/>
+        </w:rPr>
+        <w:t xml:space="preserve"> AWS</w:t>
+      </w:r>
+      <w:r>
+        <w:rPr>
+          <w:color w:val="000000"/>
+          <w:sz w:val="20"/>
+          <w:szCs w:val="20"/>
+        </w:rPr>
+        <w:t>,</w:t>
+      </w:r>
+      <w:r>
+        <w:rPr>
+          <w:color w:val="000000"/>
+          <w:sz w:val="20"/>
+          <w:szCs w:val="20"/>
+        </w:rPr>
+        <w:t xml:space="preserve"> </w:t>
+      </w:r>
+      <w:r>
+        <w:rPr>
+          <w:color w:val="000000"/>
+          <w:sz w:val="20"/>
+          <w:szCs w:val="20"/>
+        </w:rPr>
+        <w:t>JavaScript</w:t>
+      </w:r>
+      <w:r>
+        <w:rPr>
+          <w:color w:val="000000"/>
+          <w:sz w:val="20"/>
+          <w:szCs w:val="20"/>
+        </w:rPr>
+        <w:t>,</w:t>
+      </w:r>
+      <w:r>
+        <w:rPr>
+          <w:color w:val="000000"/>
+          <w:sz w:val="20"/>
+          <w:szCs w:val="20"/>
+        </w:rPr>
+        <w:t xml:space="preserve"> API, </w:t>
+      </w:r>
+      <w:r>
+        <w:rPr>
+          <w:color w:val="000000"/>
+          <w:sz w:val="20"/>
+          <w:szCs w:val="20"/>
+        </w:rPr>
+        <w:t>MongoDB,</w:t>
+      </w:r>
+      <w:r>
+        <w:rPr>
+          <w:color w:val="000000"/>
+          <w:sz w:val="20"/>
+          <w:szCs w:val="20"/>
+        </w:rPr>
+        <w:t xml:space="preserve"> </w:t>
+      </w:r>
+      <w:r>
+        <w:rPr>
+          <w:color w:val="000000"/>
+          <w:sz w:val="20"/>
+          <w:szCs w:val="20"/>
+        </w:rPr>
+        <w:t>Postgres,</w:t>
+      </w:r>
+      <w:r>
+        <w:rPr>
+          <w:color w:val="000000"/>
+          <w:sz w:val="20"/>
+          <w:szCs w:val="20"/>
+        </w:rPr>
+        <w:t xml:space="preserve"> Hadoop, Jira, Confluence</w:t>
+      </w:r>
+      <w:r>
+        <w:rPr>
+          <w:color w:val="000000"/>
+          <w:sz w:val="20"/>
+          <w:szCs w:val="20"/>
+        </w:rPr>
+        <w:t>,</w:t>
+      </w:r>
+      <w:r>
+        <w:rPr>
+          <w:color w:val="000000"/>
+          <w:sz w:val="20"/>
+          <w:szCs w:val="20"/>
+        </w:rPr>
+        <w:t xml:space="preserve"> SAP Business Objects</w:t>
+      </w:r>
+      <w:r>
+        <w:rPr>
+          <w:color w:val="000000"/>
+          <w:sz w:val="20"/>
+          <w:szCs w:val="20"/>
+        </w:rPr>
+        <w:t>, GitHub, GitLab</w:t>
+      </w:r>
+      <w:r>
+        <w:rPr>
+          <w:color w:val="000000"/>
+          <w:sz w:val="20"/>
+          <w:szCs w:val="20"/>
+        </w:rPr>
+        <w:t>, Microsoft Word, Microsoft Excel, Microsoft PowerPoint</w:t>
       </w:r>
     </w:p>
     <w:p>
@@ -585,157 +753,7 @@
           <w:szCs w:val="20"/>
           <w:u w:color="000000"/>
         </w:rPr>
-        <w:t>Work</w:t>
-      </w:r>
-      <w:r>
-        <w:rPr>
-          <w:rFonts w:ascii="Baskerville Old Face" w:eastAsia="Hiragino Sans W3" w:hAnsi="Baskerville Old Face" w:cs="Times"/>
-          <w:color w:val="000000"/>
-          <w:sz w:val="20"/>
-          <w:szCs w:val="20"/>
-          <w:u w:color="000000"/>
-        </w:rPr>
-        <w:t xml:space="preserve"> </w:t>
-      </w:r>
-      <w:r>
-        <w:rPr>
-          <w:rFonts w:ascii="Baskerville Old Face" w:eastAsia="Hiragino Sans W3" w:hAnsi="Baskerville Old Face" w:cs="Times"/>
-          <w:color w:val="000000"/>
-          <w:sz w:val="20"/>
-          <w:szCs w:val="20"/>
-          <w:u w:color="000000"/>
-        </w:rPr>
-        <w:t xml:space="preserve">with developers </w:t>
-      </w:r>
-      <w:r>
-        <w:rPr>
-          <w:rFonts w:ascii="Baskerville Old Face" w:eastAsia="Hiragino Sans W3" w:hAnsi="Baskerville Old Face" w:cs="Times"/>
-          <w:color w:val="000000"/>
-          <w:sz w:val="20"/>
-          <w:szCs w:val="20"/>
-          <w:u w:color="000000"/>
-        </w:rPr>
-        <w:t>to</w:t>
-      </w:r>
-      <w:r>
-        <w:rPr>
-          <w:rFonts w:ascii="Baskerville Old Face" w:eastAsia="Hiragino Sans W3" w:hAnsi="Baskerville Old Face" w:cs="Times"/>
-          <w:color w:val="000000"/>
-          <w:sz w:val="20"/>
-          <w:szCs w:val="20"/>
-          <w:u w:color="000000"/>
-        </w:rPr>
-        <w:t xml:space="preserve"> </w:t>
-      </w:r>
-      <w:r>
-        <w:rPr>
-          <w:rFonts w:ascii="Baskerville Old Face" w:eastAsia="Hiragino Sans W3" w:hAnsi="Baskerville Old Face" w:cs="Times"/>
-          <w:color w:val="000000"/>
-          <w:sz w:val="20"/>
-          <w:szCs w:val="20"/>
-          <w:u w:color="000000"/>
-        </w:rPr>
-        <w:t>migrate</w:t>
-      </w:r>
-      <w:r>
-        <w:rPr>
-          <w:rFonts w:ascii="Baskerville Old Face" w:eastAsia="Hiragino Sans W3" w:hAnsi="Baskerville Old Face" w:cs="Times"/>
-          <w:color w:val="000000"/>
-          <w:sz w:val="20"/>
-          <w:szCs w:val="20"/>
-          <w:u w:color="000000"/>
-        </w:rPr>
-        <w:t xml:space="preserve"> </w:t>
-      </w:r>
-      <w:r>
-        <w:rPr>
-          <w:rFonts w:ascii="Baskerville Old Face" w:eastAsia="Hiragino Sans W3" w:hAnsi="Baskerville Old Face" w:cs="Times"/>
-          <w:color w:val="000000"/>
-          <w:sz w:val="20"/>
-          <w:szCs w:val="20"/>
-          <w:u w:color="000000"/>
-        </w:rPr>
-        <w:t xml:space="preserve">ETF </w:t>
-      </w:r>
-      <w:r>
-        <w:rPr>
-          <w:rFonts w:ascii="Baskerville Old Face" w:eastAsia="Hiragino Sans W3" w:hAnsi="Baskerville Old Face" w:cs="Times"/>
-          <w:color w:val="000000"/>
-          <w:sz w:val="20"/>
-          <w:szCs w:val="20"/>
-          <w:u w:color="000000"/>
-        </w:rPr>
-        <w:t>trade</w:t>
-      </w:r>
-      <w:r>
-        <w:rPr>
-          <w:rFonts w:ascii="Baskerville Old Face" w:eastAsia="Hiragino Sans W3" w:hAnsi="Baskerville Old Face" w:cs="Times"/>
-          <w:color w:val="000000"/>
-          <w:sz w:val="20"/>
-          <w:szCs w:val="20"/>
-          <w:u w:color="000000"/>
-        </w:rPr>
-        <w:t xml:space="preserve"> order processing</w:t>
-      </w:r>
-      <w:r>
-        <w:rPr>
-          <w:rFonts w:ascii="Baskerville Old Face" w:eastAsia="Hiragino Sans W3" w:hAnsi="Baskerville Old Face" w:cs="Times"/>
-          <w:color w:val="000000"/>
-          <w:sz w:val="20"/>
-          <w:szCs w:val="20"/>
-          <w:u w:color="000000"/>
-        </w:rPr>
-        <w:t xml:space="preserve"> file</w:t>
-      </w:r>
-      <w:r>
-        <w:rPr>
-          <w:rFonts w:ascii="Baskerville Old Face" w:eastAsia="Hiragino Sans W3" w:hAnsi="Baskerville Old Face" w:cs="Times"/>
-          <w:color w:val="000000"/>
-          <w:sz w:val="20"/>
-          <w:szCs w:val="20"/>
-          <w:u w:color="000000"/>
-        </w:rPr>
-        <w:t xml:space="preserve"> </w:t>
-      </w:r>
-      <w:r>
-        <w:rPr>
-          <w:rFonts w:ascii="Baskerville Old Face" w:eastAsia="Hiragino Sans W3" w:hAnsi="Baskerville Old Face" w:cs="Times"/>
-          <w:color w:val="000000"/>
-          <w:sz w:val="20"/>
-          <w:szCs w:val="20"/>
-          <w:u w:color="000000"/>
-        </w:rPr>
-        <w:t xml:space="preserve">from </w:t>
-      </w:r>
-      <w:r>
-        <w:rPr>
-          <w:rFonts w:ascii="Baskerville Old Face" w:eastAsia="Hiragino Sans W3" w:hAnsi="Baskerville Old Face" w:cs="Times"/>
-          <w:color w:val="000000"/>
-          <w:sz w:val="20"/>
-          <w:szCs w:val="20"/>
-          <w:u w:color="000000"/>
-        </w:rPr>
-        <w:t>former</w:t>
-      </w:r>
-      <w:r>
-        <w:rPr>
-          <w:rFonts w:ascii="Baskerville Old Face" w:eastAsia="Hiragino Sans W3" w:hAnsi="Baskerville Old Face" w:cs="Times"/>
-          <w:color w:val="000000"/>
-          <w:sz w:val="20"/>
-          <w:szCs w:val="20"/>
-          <w:u w:color="000000"/>
-        </w:rPr>
-        <w:t xml:space="preserve"> vendor to </w:t>
-      </w:r>
-      <w:r>
-        <w:rPr>
-          <w:rFonts w:ascii="Baskerville Old Face" w:eastAsia="Hiragino Sans W3" w:hAnsi="Baskerville Old Face" w:cs="Times"/>
-          <w:color w:val="000000"/>
-          <w:sz w:val="20"/>
-          <w:szCs w:val="20"/>
-          <w:u w:color="000000"/>
-        </w:rPr>
-        <w:t xml:space="preserve">new vendor </w:t>
+        <w:t>Query databases using SQL to check data while conducting UAT and QA testing</w:t>
       </w:r>
     </w:p>
     <w:p>
@@ -769,37 +787,47 @@
           <w:szCs w:val="20"/>
           <w:u w:color="000000"/>
         </w:rPr>
-        <w:t>C</w:t>
-      </w:r>
-      <w:r>
-        <w:rPr>
-          <w:rFonts w:ascii="Baskerville Old Face" w:eastAsia="Hiragino Sans W3" w:hAnsi="Baskerville Old Face" w:cs="Times"/>
-          <w:color w:val="000000"/>
-          <w:sz w:val="20"/>
-          <w:szCs w:val="20"/>
-          <w:u w:color="000000"/>
-        </w:rPr>
-        <w:t>reate d</w:t>
-      </w:r>
-      <w:r>
-        <w:rPr>
-          <w:rFonts w:ascii="Baskerville Old Face" w:eastAsia="Hiragino Sans W3" w:hAnsi="Baskerville Old Face" w:cs="Times"/>
-          <w:color w:val="000000"/>
-          <w:sz w:val="20"/>
-          <w:szCs w:val="20"/>
-          <w:u w:color="000000"/>
-        </w:rPr>
-        <w:t>ocumentation</w:t>
-      </w:r>
-      <w:r>
-        <w:rPr>
-          <w:rFonts w:ascii="Baskerville Old Face" w:eastAsia="Hiragino Sans W3" w:hAnsi="Baskerville Old Face" w:cs="Times"/>
-          <w:color w:val="000000"/>
-          <w:sz w:val="20"/>
-          <w:szCs w:val="20"/>
-          <w:u w:color="000000"/>
-        </w:rPr>
-        <w:t xml:space="preserve"> for import and export feeds for Aladdin trading system</w:t>
+        <w:t>Work with developers during UAT testing</w:t>
+      </w:r>
+      <w:r>
+        <w:rPr>
+          <w:rFonts w:ascii="Baskerville Old Face" w:eastAsia="Hiragino Sans W3" w:hAnsi="Baskerville Old Face" w:cs="Times"/>
+          <w:color w:val="000000"/>
+          <w:sz w:val="20"/>
+          <w:szCs w:val="20"/>
+          <w:u w:color="000000"/>
+        </w:rPr>
+        <w:t xml:space="preserve"> to</w:t>
+      </w:r>
+      <w:r>
+        <w:rPr>
+          <w:rFonts w:ascii="Baskerville Old Face" w:eastAsia="Hiragino Sans W3" w:hAnsi="Baskerville Old Face" w:cs="Times"/>
+          <w:color w:val="000000"/>
+          <w:sz w:val="20"/>
+          <w:szCs w:val="20"/>
+          <w:u w:color="000000"/>
+        </w:rPr>
+        <w:t xml:space="preserve"> question / impro</w:t>
+      </w:r>
+      <w:r>
+        <w:rPr>
+          <w:rFonts w:ascii="Baskerville Old Face" w:eastAsia="Hiragino Sans W3" w:hAnsi="Baskerville Old Face" w:cs="Times"/>
+          <w:color w:val="000000"/>
+          <w:sz w:val="20"/>
+          <w:szCs w:val="20"/>
+          <w:u w:color="000000"/>
+        </w:rPr>
+        <w:t>ve</w:t>
+      </w:r>
+      <w:r>
+        <w:rPr>
+          <w:rFonts w:ascii="Baskerville Old Face" w:eastAsia="Hiragino Sans W3" w:hAnsi="Baskerville Old Face" w:cs="Times"/>
+          <w:color w:val="000000"/>
+          <w:sz w:val="20"/>
+          <w:szCs w:val="20"/>
+          <w:u w:color="000000"/>
+        </w:rPr>
+        <w:t xml:space="preserve"> functionality and efficiencies</w:t>
       </w:r>
     </w:p>
     <w:p>
@@ -833,187 +861,157 @@
           <w:szCs w:val="20"/>
           <w:u w:color="000000"/>
         </w:rPr>
-        <w:t>C</w:t>
-      </w:r>
-      <w:r>
-        <w:rPr>
-          <w:rFonts w:ascii="Baskerville Old Face" w:eastAsia="Hiragino Sans W3" w:hAnsi="Baskerville Old Face" w:cs="Times"/>
-          <w:color w:val="000000"/>
-          <w:sz w:val="20"/>
-          <w:szCs w:val="20"/>
-          <w:u w:color="000000"/>
-        </w:rPr>
-        <w:t>leanup Dealer/Branch/Issuer data for Aladdin trading system</w:t>
-      </w:r>
-    </w:p>
-    <w:p>
-      <w:pPr>
-        <w:tabs>
-          <w:tab w:val="left" w:pos="360"/>
-          <w:tab w:val="left" w:pos="720"/>
-        </w:tabs>
-        <w:autoSpaceDE w:val="0"/>
-        <w:autoSpaceDN w:val="0"/>
-        <w:adjustRightInd w:val="0"/>
-        <w:contextualSpacing/>
-        <w:rPr>
-          <w:rFonts w:ascii="Baskerville Old Face" w:eastAsia="Hiragino Sans W3" w:hAnsi="Baskerville Old Face" w:cs="Times"/>
-          <w:color w:val="000000"/>
-          <w:sz w:val="10"/>
-          <w:szCs w:val="10"/>
-          <w:u w:color="000000"/>
-        </w:rPr>
-      </w:pPr>
-    </w:p>
-    <w:p>
-      <w:pPr>
-        <w:tabs>
-          <w:tab w:val="right" w:pos="10800"/>
-        </w:tabs>
-        <w:autoSpaceDE w:val="0"/>
-        <w:autoSpaceDN w:val="0"/>
-        <w:adjustRightInd w:val="0"/>
-        <w:rPr>
-          <w:rFonts w:ascii="Baskerville Old Face" w:eastAsia="Hiragino Sans W3" w:hAnsi="Baskerville Old Face" w:cs="Baskerville"/>
-          <w:color w:val="000000"/>
-          <w:sz w:val="22"/>
-          <w:szCs w:val="22"/>
-          <w:u w:color="000000"/>
-        </w:rPr>
-      </w:pPr>
-      <w:r>
-        <w:rPr>
-          <w:rFonts w:ascii="Baskerville Old Face" w:eastAsia="Hiragino Sans W3" w:hAnsi="Baskerville Old Face" w:cs="Baskerville"/>
-          <w:b/>
-          <w:bCs/>
-          <w:i/>
-          <w:iCs/>
-          <w:color w:val="000000"/>
-          <w:sz w:val="22"/>
-          <w:szCs w:val="22"/>
-          <w:u w:color="000000"/>
-        </w:rPr>
-        <w:t>JPMorgan Chase &amp; Co.</w:t>
-      </w:r>
-      <w:r>
-        <w:rPr>
-          <w:rFonts w:ascii="Baskerville Old Face" w:eastAsia="Hiragino Sans W3" w:hAnsi="Baskerville Old Face" w:cs="Baskerville"/>
-          <w:b/>
-          <w:bCs/>
-          <w:i/>
-          <w:iCs/>
-          <w:color w:val="000000"/>
-          <w:sz w:val="22"/>
-          <w:szCs w:val="22"/>
-          <w:u w:color="000000"/>
-        </w:rPr>
-        <w:tab/>
-      </w:r>
-      <w:r>
-        <w:rPr>
-          <w:rFonts w:ascii="Baskerville Old Face" w:eastAsia="Hiragino Sans W3" w:hAnsi="Baskerville Old Face" w:cs="Times"/>
-          <w:color w:val="000000"/>
-          <w:sz w:val="22"/>
-          <w:szCs w:val="22"/>
-          <w:u w:color="000000"/>
-        </w:rPr>
-        <w:t>New York, NY</w:t>
-      </w:r>
-    </w:p>
-    <w:p>
-      <w:pPr>
-        <w:tabs>
-          <w:tab w:val="right" w:pos="10800"/>
-        </w:tabs>
-        <w:autoSpaceDE w:val="0"/>
-        <w:autoSpaceDN w:val="0"/>
-        <w:adjustRightInd w:val="0"/>
-        <w:contextualSpacing/>
-        <w:rPr>
-          <w:rFonts w:ascii="Baskerville Old Face" w:eastAsia="Hiragino Sans W3" w:hAnsi="Baskerville Old Face" w:cs="Times"/>
-          <w:color w:val="000000"/>
-          <w:sz w:val="22"/>
-          <w:szCs w:val="22"/>
-          <w:u w:color="000000"/>
-        </w:rPr>
-      </w:pPr>
-      <w:r>
-        <w:rPr>
-          <w:rFonts w:ascii="Baskerville Old Face" w:eastAsia="Hiragino Sans W3" w:hAnsi="Baskerville Old Face" w:cs="Times"/>
-          <w:color w:val="000000"/>
-          <w:sz w:val="22"/>
-          <w:szCs w:val="22"/>
-          <w:u w:color="000000"/>
-        </w:rPr>
-        <w:t>Associate Business Data Analyst</w:t>
-      </w:r>
-      <w:r>
-        <w:rPr>
-          <w:rFonts w:ascii="Baskerville Old Face" w:eastAsia="Hiragino Sans W3" w:hAnsi="Baskerville Old Face" w:cs="Times"/>
-          <w:color w:val="000000"/>
-          <w:sz w:val="22"/>
-          <w:szCs w:val="22"/>
-          <w:u w:color="000000"/>
-        </w:rPr>
-        <w:tab/>
-      </w:r>
-      <w:r>
-        <w:rPr>
-          <w:rFonts w:ascii="Baskerville Old Face" w:eastAsia="Hiragino Sans W3" w:hAnsi="Baskerville Old Face" w:cs="Times"/>
-          <w:color w:val="000000"/>
-          <w:sz w:val="22"/>
-          <w:szCs w:val="22"/>
-          <w:u w:color="000000"/>
-        </w:rPr>
-        <w:t>February 2019 - June 2019</w:t>
-      </w:r>
-    </w:p>
-    <w:p>
-      <w:pPr>
-        <w:tabs>
-          <w:tab w:val="right" w:pos="10800"/>
-        </w:tabs>
-        <w:autoSpaceDE w:val="0"/>
-        <w:autoSpaceDN w:val="0"/>
-        <w:adjustRightInd w:val="0"/>
-        <w:contextualSpacing/>
-        <w:rPr>
-          <w:rFonts w:ascii="Baskerville Old Face" w:eastAsia="Hiragino Sans W3" w:hAnsi="Baskerville Old Face" w:cs="Times"/>
-          <w:color w:val="000000"/>
-          <w:sz w:val="22"/>
-          <w:szCs w:val="22"/>
-          <w:u w:color="000000"/>
-        </w:rPr>
-      </w:pPr>
-      <w:r>
-        <w:rPr>
-          <w:rFonts w:ascii="Baskerville Old Face" w:eastAsia="Hiragino Sans W3" w:hAnsi="Baskerville Old Face" w:cs="Times"/>
-          <w:color w:val="000000"/>
-          <w:sz w:val="22"/>
-          <w:szCs w:val="22"/>
-          <w:u w:color="000000"/>
-        </w:rPr>
-        <w:t>Business Data Analyst</w:t>
-      </w:r>
-      <w:r>
-        <w:rPr>
-          <w:rFonts w:ascii="Baskerville Old Face" w:eastAsia="Hiragino Sans W3" w:hAnsi="Baskerville Old Face" w:cs="Times"/>
-          <w:color w:val="000000"/>
-          <w:sz w:val="22"/>
-          <w:szCs w:val="22"/>
-          <w:u w:color="000000"/>
-        </w:rPr>
-        <w:tab/>
-      </w:r>
-      <w:r>
-        <w:rPr>
-          <w:rFonts w:ascii="Baskerville Old Face" w:eastAsia="Hiragino Sans W3" w:hAnsi="Baskerville Old Face" w:cs="Times"/>
-          <w:color w:val="000000"/>
-          <w:sz w:val="22"/>
-          <w:szCs w:val="22"/>
-          <w:u w:color="000000"/>
-        </w:rPr>
-        <w:t>February 2016 - January 2019</w:t>
+        <w:t>Work</w:t>
+      </w:r>
+      <w:r>
+        <w:rPr>
+          <w:rFonts w:ascii="Baskerville Old Face" w:eastAsia="Hiragino Sans W3" w:hAnsi="Baskerville Old Face" w:cs="Times"/>
+          <w:color w:val="000000"/>
+          <w:sz w:val="20"/>
+          <w:szCs w:val="20"/>
+          <w:u w:color="000000"/>
+        </w:rPr>
+        <w:t xml:space="preserve"> </w:t>
+      </w:r>
+      <w:r>
+        <w:rPr>
+          <w:rFonts w:ascii="Baskerville Old Face" w:eastAsia="Hiragino Sans W3" w:hAnsi="Baskerville Old Face" w:cs="Times"/>
+          <w:color w:val="000000"/>
+          <w:sz w:val="20"/>
+          <w:szCs w:val="20"/>
+          <w:u w:color="000000"/>
+        </w:rPr>
+        <w:t xml:space="preserve">with developers </w:t>
+      </w:r>
+      <w:r>
+        <w:rPr>
+          <w:rFonts w:ascii="Baskerville Old Face" w:eastAsia="Hiragino Sans W3" w:hAnsi="Baskerville Old Face" w:cs="Times"/>
+          <w:color w:val="000000"/>
+          <w:sz w:val="20"/>
+          <w:szCs w:val="20"/>
+          <w:u w:color="000000"/>
+        </w:rPr>
+        <w:t>to</w:t>
+      </w:r>
+      <w:r>
+        <w:rPr>
+          <w:rFonts w:ascii="Baskerville Old Face" w:eastAsia="Hiragino Sans W3" w:hAnsi="Baskerville Old Face" w:cs="Times"/>
+          <w:color w:val="000000"/>
+          <w:sz w:val="20"/>
+          <w:szCs w:val="20"/>
+          <w:u w:color="000000"/>
+        </w:rPr>
+        <w:t xml:space="preserve"> </w:t>
+      </w:r>
+      <w:r>
+        <w:rPr>
+          <w:rFonts w:ascii="Baskerville Old Face" w:eastAsia="Hiragino Sans W3" w:hAnsi="Baskerville Old Face" w:cs="Times"/>
+          <w:color w:val="000000"/>
+          <w:sz w:val="20"/>
+          <w:szCs w:val="20"/>
+          <w:u w:color="000000"/>
+        </w:rPr>
+        <w:t>migrate</w:t>
+      </w:r>
+      <w:r>
+        <w:rPr>
+          <w:rFonts w:ascii="Baskerville Old Face" w:eastAsia="Hiragino Sans W3" w:hAnsi="Baskerville Old Face" w:cs="Times"/>
+          <w:color w:val="000000"/>
+          <w:sz w:val="20"/>
+          <w:szCs w:val="20"/>
+          <w:u w:color="000000"/>
+        </w:rPr>
+        <w:t xml:space="preserve"> </w:t>
+      </w:r>
+      <w:r>
+        <w:rPr>
+          <w:rFonts w:ascii="Baskerville Old Face" w:eastAsia="Hiragino Sans W3" w:hAnsi="Baskerville Old Face" w:cs="Times"/>
+          <w:color w:val="000000"/>
+          <w:sz w:val="20"/>
+          <w:szCs w:val="20"/>
+          <w:u w:color="000000"/>
+        </w:rPr>
+        <w:t xml:space="preserve">ETF </w:t>
+      </w:r>
+      <w:r>
+        <w:rPr>
+          <w:rFonts w:ascii="Baskerville Old Face" w:eastAsia="Hiragino Sans W3" w:hAnsi="Baskerville Old Face" w:cs="Times"/>
+          <w:color w:val="000000"/>
+          <w:sz w:val="20"/>
+          <w:szCs w:val="20"/>
+          <w:u w:color="000000"/>
+        </w:rPr>
+        <w:t>trade</w:t>
+      </w:r>
+      <w:r>
+        <w:rPr>
+          <w:rFonts w:ascii="Baskerville Old Face" w:eastAsia="Hiragino Sans W3" w:hAnsi="Baskerville Old Face" w:cs="Times"/>
+          <w:color w:val="000000"/>
+          <w:sz w:val="20"/>
+          <w:szCs w:val="20"/>
+          <w:u w:color="000000"/>
+        </w:rPr>
+        <w:t xml:space="preserve"> order processing</w:t>
+      </w:r>
+      <w:r>
+        <w:rPr>
+          <w:rFonts w:ascii="Baskerville Old Face" w:eastAsia="Hiragino Sans W3" w:hAnsi="Baskerville Old Face" w:cs="Times"/>
+          <w:color w:val="000000"/>
+          <w:sz w:val="20"/>
+          <w:szCs w:val="20"/>
+          <w:u w:color="000000"/>
+        </w:rPr>
+        <w:t xml:space="preserve"> file</w:t>
+      </w:r>
+      <w:r>
+        <w:rPr>
+          <w:rFonts w:ascii="Baskerville Old Face" w:eastAsia="Hiragino Sans W3" w:hAnsi="Baskerville Old Face" w:cs="Times"/>
+          <w:color w:val="000000"/>
+          <w:sz w:val="20"/>
+          <w:szCs w:val="20"/>
+          <w:u w:color="000000"/>
+        </w:rPr>
+        <w:t xml:space="preserve"> </w:t>
+      </w:r>
+      <w:r>
+        <w:rPr>
+          <w:rFonts w:ascii="Baskerville Old Face" w:eastAsia="Hiragino Sans W3" w:hAnsi="Baskerville Old Face" w:cs="Times"/>
+          <w:color w:val="000000"/>
+          <w:sz w:val="20"/>
+          <w:szCs w:val="20"/>
+          <w:u w:color="000000"/>
+        </w:rPr>
+        <w:t xml:space="preserve">from </w:t>
+      </w:r>
+      <w:r>
+        <w:rPr>
+          <w:rFonts w:ascii="Baskerville Old Face" w:eastAsia="Hiragino Sans W3" w:hAnsi="Baskerville Old Face" w:cs="Times"/>
+          <w:color w:val="000000"/>
+          <w:sz w:val="20"/>
+          <w:szCs w:val="20"/>
+          <w:u w:color="000000"/>
+        </w:rPr>
+        <w:t>former</w:t>
+      </w:r>
+      <w:r>
+        <w:rPr>
+          <w:rFonts w:ascii="Baskerville Old Face" w:eastAsia="Hiragino Sans W3" w:hAnsi="Baskerville Old Face" w:cs="Times"/>
+          <w:color w:val="000000"/>
+          <w:sz w:val="20"/>
+          <w:szCs w:val="20"/>
+          <w:u w:color="000000"/>
+        </w:rPr>
+        <w:t xml:space="preserve"> vendor to </w:t>
+      </w:r>
+      <w:r>
+        <w:rPr>
+          <w:rFonts w:ascii="Baskerville Old Face" w:eastAsia="Hiragino Sans W3" w:hAnsi="Baskerville Old Face" w:cs="Times"/>
+          <w:color w:val="000000"/>
+          <w:sz w:val="20"/>
+          <w:szCs w:val="20"/>
+          <w:u w:color="000000"/>
+        </w:rPr>
+        <w:t xml:space="preserve">new vendor </w:t>
       </w:r>
     </w:p>
     <w:p>
@@ -1029,7 +1027,7 @@
         <w:autoSpaceDE w:val="0"/>
         <w:autoSpaceDN w:val="0"/>
         <w:adjustRightInd w:val="0"/>
-        <w:ind w:left="450" w:hanging="450"/>
+        <w:ind w:hanging="720"/>
         <w:contextualSpacing/>
         <w:rPr>
           <w:rFonts w:ascii="Baskerville Old Face" w:eastAsia="Hiragino Sans W3" w:hAnsi="Baskerville Old Face" w:cs="Times"/>
@@ -1047,47 +1045,37 @@
           <w:szCs w:val="20"/>
           <w:u w:color="000000"/>
         </w:rPr>
-        <w:t>Analyze</w:t>
-      </w:r>
-      <w:r>
-        <w:rPr>
-          <w:rFonts w:ascii="Baskerville Old Face" w:eastAsia="Hiragino Sans W3" w:hAnsi="Baskerville Old Face" w:cs="Times"/>
-          <w:color w:val="000000"/>
-          <w:sz w:val="20"/>
-          <w:szCs w:val="20"/>
-          <w:u w:color="000000"/>
-        </w:rPr>
-        <w:t>d</w:t>
-      </w:r>
-      <w:r>
-        <w:rPr>
-          <w:rFonts w:ascii="Baskerville Old Face" w:eastAsia="Hiragino Sans W3" w:hAnsi="Baskerville Old Face" w:cs="Times"/>
-          <w:color w:val="000000"/>
-          <w:sz w:val="20"/>
-          <w:szCs w:val="20"/>
-          <w:u w:color="000000"/>
-        </w:rPr>
-        <w:t xml:space="preserve"> and manage</w:t>
-      </w:r>
-      <w:r>
-        <w:rPr>
-          <w:rFonts w:ascii="Baskerville Old Face" w:eastAsia="Hiragino Sans W3" w:hAnsi="Baskerville Old Face" w:cs="Times"/>
-          <w:color w:val="000000"/>
-          <w:sz w:val="20"/>
-          <w:szCs w:val="20"/>
-          <w:u w:color="000000"/>
-        </w:rPr>
-        <w:t>d</w:t>
-      </w:r>
-      <w:r>
-        <w:rPr>
-          <w:rFonts w:ascii="Baskerville Old Face" w:eastAsia="Hiragino Sans W3" w:hAnsi="Baskerville Old Face" w:cs="Times"/>
-          <w:color w:val="000000"/>
-          <w:sz w:val="20"/>
-          <w:szCs w:val="20"/>
-          <w:u w:color="000000"/>
-        </w:rPr>
-        <w:t xml:space="preserve"> primary and secondary sourced data for the US Funds Management Data Warehouse (FMDW), specifically minimizing data errors for the Finance Team for financial reporting purposes</w:t>
+        <w:t>C</w:t>
+      </w:r>
+      <w:r>
+        <w:rPr>
+          <w:rFonts w:ascii="Baskerville Old Face" w:eastAsia="Hiragino Sans W3" w:hAnsi="Baskerville Old Face" w:cs="Times"/>
+          <w:color w:val="000000"/>
+          <w:sz w:val="20"/>
+          <w:szCs w:val="20"/>
+          <w:u w:color="000000"/>
+        </w:rPr>
+        <w:t>reate d</w:t>
+      </w:r>
+      <w:r>
+        <w:rPr>
+          <w:rFonts w:ascii="Baskerville Old Face" w:eastAsia="Hiragino Sans W3" w:hAnsi="Baskerville Old Face" w:cs="Times"/>
+          <w:color w:val="000000"/>
+          <w:sz w:val="20"/>
+          <w:szCs w:val="20"/>
+          <w:u w:color="000000"/>
+        </w:rPr>
+        <w:t>ocumentation</w:t>
+      </w:r>
+      <w:r>
+        <w:rPr>
+          <w:rFonts w:ascii="Baskerville Old Face" w:eastAsia="Hiragino Sans W3" w:hAnsi="Baskerville Old Face" w:cs="Times"/>
+          <w:color w:val="000000"/>
+          <w:sz w:val="20"/>
+          <w:szCs w:val="20"/>
+          <w:u w:color="000000"/>
+        </w:rPr>
+        <w:t xml:space="preserve"> for import and export feeds for Aladdin trading system</w:t>
       </w:r>
     </w:p>
     <w:p>
@@ -1103,7 +1091,7 @@
         <w:autoSpaceDE w:val="0"/>
         <w:autoSpaceDN w:val="0"/>
         <w:adjustRightInd w:val="0"/>
-        <w:ind w:left="450" w:hanging="450"/>
+        <w:ind w:hanging="720"/>
         <w:contextualSpacing/>
         <w:rPr>
           <w:rFonts w:ascii="Baskerville Old Face" w:eastAsia="Hiragino Sans W3" w:hAnsi="Baskerville Old Face" w:cs="Times"/>
@@ -1121,27 +1109,187 @@
           <w:szCs w:val="20"/>
           <w:u w:color="000000"/>
         </w:rPr>
-        <w:t>Led and assist</w:t>
-      </w:r>
-      <w:r>
-        <w:rPr>
-          <w:rFonts w:ascii="Baskerville Old Face" w:eastAsia="Hiragino Sans W3" w:hAnsi="Baskerville Old Face" w:cs="Times"/>
-          <w:color w:val="000000"/>
-          <w:sz w:val="20"/>
-          <w:szCs w:val="20"/>
-          <w:u w:color="000000"/>
-        </w:rPr>
-        <w:t>ed</w:t>
-      </w:r>
-      <w:r>
-        <w:rPr>
-          <w:rFonts w:ascii="Baskerville Old Face" w:eastAsia="Hiragino Sans W3" w:hAnsi="Baskerville Old Face" w:cs="Times"/>
-          <w:color w:val="000000"/>
-          <w:sz w:val="20"/>
-          <w:szCs w:val="20"/>
-          <w:u w:color="000000"/>
-        </w:rPr>
-        <w:t xml:space="preserve"> with projects to maintain data feeds of sourced data for FMDW, and to streamline/automate/improve new downstream data feeds to other business units</w:t>
+        <w:t>C</w:t>
+      </w:r>
+      <w:r>
+        <w:rPr>
+          <w:rFonts w:ascii="Baskerville Old Face" w:eastAsia="Hiragino Sans W3" w:hAnsi="Baskerville Old Face" w:cs="Times"/>
+          <w:color w:val="000000"/>
+          <w:sz w:val="20"/>
+          <w:szCs w:val="20"/>
+          <w:u w:color="000000"/>
+        </w:rPr>
+        <w:t>leanup Dealer/Branch/Issuer data for Aladdin trading system</w:t>
+      </w:r>
+    </w:p>
+    <w:p>
+      <w:pPr>
+        <w:tabs>
+          <w:tab w:val="left" w:pos="360"/>
+          <w:tab w:val="left" w:pos="720"/>
+        </w:tabs>
+        <w:autoSpaceDE w:val="0"/>
+        <w:autoSpaceDN w:val="0"/>
+        <w:adjustRightInd w:val="0"/>
+        <w:contextualSpacing/>
+        <w:rPr>
+          <w:rFonts w:ascii="Baskerville Old Face" w:eastAsia="Hiragino Sans W3" w:hAnsi="Baskerville Old Face" w:cs="Times"/>
+          <w:color w:val="000000"/>
+          <w:sz w:val="10"/>
+          <w:szCs w:val="10"/>
+          <w:u w:color="000000"/>
+        </w:rPr>
+      </w:pPr>
+    </w:p>
+    <w:p>
+      <w:pPr>
+        <w:tabs>
+          <w:tab w:val="right" w:pos="10800"/>
+        </w:tabs>
+        <w:autoSpaceDE w:val="0"/>
+        <w:autoSpaceDN w:val="0"/>
+        <w:adjustRightInd w:val="0"/>
+        <w:rPr>
+          <w:rFonts w:ascii="Baskerville Old Face" w:eastAsia="Hiragino Sans W3" w:hAnsi="Baskerville Old Face" w:cs="Baskerville"/>
+          <w:color w:val="000000"/>
+          <w:sz w:val="22"/>
+          <w:szCs w:val="22"/>
+          <w:u w:color="000000"/>
+        </w:rPr>
+      </w:pPr>
+      <w:r>
+        <w:rPr>
+          <w:rFonts w:ascii="Baskerville Old Face" w:eastAsia="Hiragino Sans W3" w:hAnsi="Baskerville Old Face" w:cs="Baskerville"/>
+          <w:b/>
+          <w:bCs/>
+          <w:i/>
+          <w:iCs/>
+          <w:color w:val="000000"/>
+          <w:sz w:val="22"/>
+          <w:szCs w:val="22"/>
+          <w:u w:color="000000"/>
+        </w:rPr>
+        <w:t>JPMorgan Chase &amp; Co.</w:t>
+      </w:r>
+      <w:r>
+        <w:rPr>
+          <w:rFonts w:ascii="Baskerville Old Face" w:eastAsia="Hiragino Sans W3" w:hAnsi="Baskerville Old Face" w:cs="Baskerville"/>
+          <w:b/>
+          <w:bCs/>
+          <w:i/>
+          <w:iCs/>
+          <w:color w:val="000000"/>
+          <w:sz w:val="22"/>
+          <w:szCs w:val="22"/>
+          <w:u w:color="000000"/>
+        </w:rPr>
+        <w:tab/>
+      </w:r>
+      <w:r>
+        <w:rPr>
+          <w:rFonts w:ascii="Baskerville Old Face" w:eastAsia="Hiragino Sans W3" w:hAnsi="Baskerville Old Face" w:cs="Times"/>
+          <w:color w:val="000000"/>
+          <w:sz w:val="22"/>
+          <w:szCs w:val="22"/>
+          <w:u w:color="000000"/>
+        </w:rPr>
+        <w:t>New York, NY</w:t>
+      </w:r>
+    </w:p>
+    <w:p>
+      <w:pPr>
+        <w:tabs>
+          <w:tab w:val="right" w:pos="10800"/>
+        </w:tabs>
+        <w:autoSpaceDE w:val="0"/>
+        <w:autoSpaceDN w:val="0"/>
+        <w:adjustRightInd w:val="0"/>
+        <w:contextualSpacing/>
+        <w:rPr>
+          <w:rFonts w:ascii="Baskerville Old Face" w:eastAsia="Hiragino Sans W3" w:hAnsi="Baskerville Old Face" w:cs="Times"/>
+          <w:color w:val="000000"/>
+          <w:sz w:val="22"/>
+          <w:szCs w:val="22"/>
+          <w:u w:color="000000"/>
+        </w:rPr>
+      </w:pPr>
+      <w:r>
+        <w:rPr>
+          <w:rFonts w:ascii="Baskerville Old Face" w:eastAsia="Hiragino Sans W3" w:hAnsi="Baskerville Old Face" w:cs="Times"/>
+          <w:color w:val="000000"/>
+          <w:sz w:val="22"/>
+          <w:szCs w:val="22"/>
+          <w:u w:color="000000"/>
+        </w:rPr>
+        <w:t>Associate Business Data Analyst</w:t>
+      </w:r>
+      <w:r>
+        <w:rPr>
+          <w:rFonts w:ascii="Baskerville Old Face" w:eastAsia="Hiragino Sans W3" w:hAnsi="Baskerville Old Face" w:cs="Times"/>
+          <w:color w:val="000000"/>
+          <w:sz w:val="22"/>
+          <w:szCs w:val="22"/>
+          <w:u w:color="000000"/>
+        </w:rPr>
+        <w:tab/>
+      </w:r>
+      <w:r>
+        <w:rPr>
+          <w:rFonts w:ascii="Baskerville Old Face" w:eastAsia="Hiragino Sans W3" w:hAnsi="Baskerville Old Face" w:cs="Times"/>
+          <w:color w:val="000000"/>
+          <w:sz w:val="22"/>
+          <w:szCs w:val="22"/>
+          <w:u w:color="000000"/>
+        </w:rPr>
+        <w:t>February 2019 - June 2019</w:t>
+      </w:r>
+    </w:p>
+    <w:p>
+      <w:pPr>
+        <w:tabs>
+          <w:tab w:val="right" w:pos="10800"/>
+        </w:tabs>
+        <w:autoSpaceDE w:val="0"/>
+        <w:autoSpaceDN w:val="0"/>
+        <w:adjustRightInd w:val="0"/>
+        <w:contextualSpacing/>
+        <w:rPr>
+          <w:rFonts w:ascii="Baskerville Old Face" w:eastAsia="Hiragino Sans W3" w:hAnsi="Baskerville Old Face" w:cs="Times"/>
+          <w:color w:val="000000"/>
+          <w:sz w:val="22"/>
+          <w:szCs w:val="22"/>
+          <w:u w:color="000000"/>
+        </w:rPr>
+      </w:pPr>
+      <w:r>
+        <w:rPr>
+          <w:rFonts w:ascii="Baskerville Old Face" w:eastAsia="Hiragino Sans W3" w:hAnsi="Baskerville Old Face" w:cs="Times"/>
+          <w:color w:val="000000"/>
+          <w:sz w:val="22"/>
+          <w:szCs w:val="22"/>
+          <w:u w:color="000000"/>
+        </w:rPr>
+        <w:t>Business Data Analyst</w:t>
+      </w:r>
+      <w:r>
+        <w:rPr>
+          <w:rFonts w:ascii="Baskerville Old Face" w:eastAsia="Hiragino Sans W3" w:hAnsi="Baskerville Old Face" w:cs="Times"/>
+          <w:color w:val="000000"/>
+          <w:sz w:val="22"/>
+          <w:szCs w:val="22"/>
+          <w:u w:color="000000"/>
+        </w:rPr>
+        <w:tab/>
+      </w:r>
+      <w:r>
+        <w:rPr>
+          <w:rFonts w:ascii="Baskerville Old Face" w:eastAsia="Hiragino Sans W3" w:hAnsi="Baskerville Old Face" w:cs="Times"/>
+          <w:color w:val="000000"/>
+          <w:sz w:val="22"/>
+          <w:szCs w:val="22"/>
+          <w:u w:color="000000"/>
+        </w:rPr>
+        <w:t>February 2016 - January 2019</w:t>
       </w:r>
     </w:p>
     <w:p>
@@ -1175,7 +1323,7 @@
           <w:szCs w:val="20"/>
           <w:u w:color="000000"/>
         </w:rPr>
-        <w:t>Communicate</w:t>
+        <w:t>Analyze</w:t>
       </w:r>
       <w:r>
         <w:rPr>
@@ -1195,7 +1343,7 @@
           <w:szCs w:val="20"/>
           <w:u w:color="000000"/>
         </w:rPr>
-        <w:t xml:space="preserve"> and coordinate</w:t>
+        <w:t xml:space="preserve"> and manage</w:t>
       </w:r>
       <w:r>
         <w:rPr>
@@ -1215,7 +1363,7 @@
           <w:szCs w:val="20"/>
           <w:u w:color="000000"/>
         </w:rPr>
-        <w:t xml:space="preserve"> with various lines of business, and serve as a liaison between business and technology to help improve business processes and drive changes to our ETL</w:t>
+        <w:t xml:space="preserve"> primary and secondary sourced data for the US Funds Management Data Warehouse (FMDW), specifically minimizing data errors for the Finance Team for financial reporting purposes</w:t>
       </w:r>
     </w:p>
     <w:p>
@@ -1249,27 +1397,27 @@
           <w:szCs w:val="20"/>
           <w:u w:color="000000"/>
         </w:rPr>
-        <w:t>Use</w:t>
-      </w:r>
-      <w:r>
-        <w:rPr>
-          <w:rFonts w:ascii="Baskerville Old Face" w:eastAsia="Hiragino Sans W3" w:hAnsi="Baskerville Old Face" w:cs="Times"/>
-          <w:color w:val="000000"/>
-          <w:sz w:val="20"/>
-          <w:szCs w:val="20"/>
-          <w:u w:color="000000"/>
-        </w:rPr>
-        <w:t>d</w:t>
-      </w:r>
-      <w:r>
-        <w:rPr>
-          <w:rFonts w:ascii="Baskerville Old Face" w:eastAsia="Hiragino Sans W3" w:hAnsi="Baskerville Old Face" w:cs="Times"/>
-          <w:color w:val="000000"/>
-          <w:sz w:val="20"/>
-          <w:szCs w:val="20"/>
-          <w:u w:color="000000"/>
-        </w:rPr>
-        <w:t xml:space="preserve"> SAP Business Objects to query data from FMDW for analysis, reporting (daily, monthly and quarterly), UAT testing, and data quality purposes</w:t>
+        <w:t>Led and assist</w:t>
+      </w:r>
+      <w:r>
+        <w:rPr>
+          <w:rFonts w:ascii="Baskerville Old Face" w:eastAsia="Hiragino Sans W3" w:hAnsi="Baskerville Old Face" w:cs="Times"/>
+          <w:color w:val="000000"/>
+          <w:sz w:val="20"/>
+          <w:szCs w:val="20"/>
+          <w:u w:color="000000"/>
+        </w:rPr>
+        <w:t>ed</w:t>
+      </w:r>
+      <w:r>
+        <w:rPr>
+          <w:rFonts w:ascii="Baskerville Old Face" w:eastAsia="Hiragino Sans W3" w:hAnsi="Baskerville Old Face" w:cs="Times"/>
+          <w:color w:val="000000"/>
+          <w:sz w:val="20"/>
+          <w:szCs w:val="20"/>
+          <w:u w:color="000000"/>
+        </w:rPr>
+        <w:t xml:space="preserve"> with projects to maintain data feeds of sourced data for FMDW, and to streamline/automate/improve new downstream data feeds to other business units</w:t>
       </w:r>
     </w:p>
     <w:p>
@@ -1285,7 +1433,7 @@
         <w:autoSpaceDE w:val="0"/>
         <w:autoSpaceDN w:val="0"/>
         <w:adjustRightInd w:val="0"/>
-        <w:ind w:hanging="720"/>
+        <w:ind w:left="450" w:hanging="450"/>
         <w:contextualSpacing/>
         <w:rPr>
           <w:rFonts w:ascii="Baskerville Old Face" w:eastAsia="Hiragino Sans W3" w:hAnsi="Baskerville Old Face" w:cs="Times"/>
@@ -1303,27 +1451,47 @@
           <w:szCs w:val="20"/>
           <w:u w:color="000000"/>
         </w:rPr>
-        <w:t>Maintain</w:t>
-      </w:r>
-      <w:r>
-        <w:rPr>
-          <w:rFonts w:ascii="Baskerville Old Face" w:eastAsia="Hiragino Sans W3" w:hAnsi="Baskerville Old Face" w:cs="Times"/>
-          <w:color w:val="000000"/>
-          <w:sz w:val="20"/>
-          <w:szCs w:val="20"/>
-          <w:u w:color="000000"/>
-        </w:rPr>
-        <w:t>ed</w:t>
-      </w:r>
-      <w:r>
-        <w:rPr>
-          <w:rFonts w:ascii="Baskerville Old Face" w:eastAsia="Hiragino Sans W3" w:hAnsi="Baskerville Old Face" w:cs="Times"/>
-          <w:color w:val="000000"/>
-          <w:sz w:val="20"/>
-          <w:szCs w:val="20"/>
-          <w:u w:color="000000"/>
-        </w:rPr>
-        <w:t xml:space="preserve"> SAP Business Objects infrastructure and data model/data mapping for FMDW</w:t>
+        <w:t>Communicate</w:t>
+      </w:r>
+      <w:r>
+        <w:rPr>
+          <w:rFonts w:ascii="Baskerville Old Face" w:eastAsia="Hiragino Sans W3" w:hAnsi="Baskerville Old Face" w:cs="Times"/>
+          <w:color w:val="000000"/>
+          <w:sz w:val="20"/>
+          <w:szCs w:val="20"/>
+          <w:u w:color="000000"/>
+        </w:rPr>
+        <w:t>d</w:t>
+      </w:r>
+      <w:r>
+        <w:rPr>
+          <w:rFonts w:ascii="Baskerville Old Face" w:eastAsia="Hiragino Sans W3" w:hAnsi="Baskerville Old Face" w:cs="Times"/>
+          <w:color w:val="000000"/>
+          <w:sz w:val="20"/>
+          <w:szCs w:val="20"/>
+          <w:u w:color="000000"/>
+        </w:rPr>
+        <w:t xml:space="preserve"> and coordinate</w:t>
+      </w:r>
+      <w:r>
+        <w:rPr>
+          <w:rFonts w:ascii="Baskerville Old Face" w:eastAsia="Hiragino Sans W3" w:hAnsi="Baskerville Old Face" w:cs="Times"/>
+          <w:color w:val="000000"/>
+          <w:sz w:val="20"/>
+          <w:szCs w:val="20"/>
+          <w:u w:color="000000"/>
+        </w:rPr>
+        <w:t>d</w:t>
+      </w:r>
+      <w:r>
+        <w:rPr>
+          <w:rFonts w:ascii="Baskerville Old Face" w:eastAsia="Hiragino Sans W3" w:hAnsi="Baskerville Old Face" w:cs="Times"/>
+          <w:color w:val="000000"/>
+          <w:sz w:val="20"/>
+          <w:szCs w:val="20"/>
+          <w:u w:color="000000"/>
+        </w:rPr>
+        <w:t xml:space="preserve"> with various lines of business, and serve as a liaison between business and technology to help improve business processes and drive changes to our ETL</w:t>
       </w:r>
     </w:p>
     <w:p>
@@ -1339,7 +1507,7 @@
         <w:autoSpaceDE w:val="0"/>
         <w:autoSpaceDN w:val="0"/>
         <w:adjustRightInd w:val="0"/>
-        <w:ind w:hanging="720"/>
+        <w:ind w:left="450" w:hanging="450"/>
         <w:contextualSpacing/>
         <w:rPr>
           <w:rFonts w:ascii="Baskerville Old Face" w:eastAsia="Hiragino Sans W3" w:hAnsi="Baskerville Old Face" w:cs="Times"/>
@@ -1357,31 +1525,35 @@
           <w:szCs w:val="20"/>
           <w:u w:color="000000"/>
         </w:rPr>
-        <w:t>Work</w:t>
-      </w:r>
-      <w:r>
-        <w:rPr>
-          <w:rFonts w:ascii="Baskerville Old Face" w:eastAsia="Hiragino Sans W3" w:hAnsi="Baskerville Old Face" w:cs="Times"/>
-          <w:color w:val="000000"/>
-          <w:sz w:val="20"/>
-          <w:szCs w:val="20"/>
-          <w:u w:color="000000"/>
-        </w:rPr>
-        <w:t>ed</w:t>
-      </w:r>
-      <w:r>
-        <w:rPr>
-          <w:rFonts w:ascii="Baskerville Old Face" w:eastAsia="Hiragino Sans W3" w:hAnsi="Baskerville Old Face" w:cs="Times"/>
-          <w:color w:val="000000"/>
-          <w:sz w:val="20"/>
-          <w:szCs w:val="20"/>
-          <w:u w:color="000000"/>
-        </w:rPr>
-        <w:t xml:space="preserve"> with international teams from Europe and Asia</w:t>
-      </w:r>
-    </w:p>
-    <w:p>
-      <w:pPr>
+        <w:t>Use</w:t>
+      </w:r>
+      <w:r>
+        <w:rPr>
+          <w:rFonts w:ascii="Baskerville Old Face" w:eastAsia="Hiragino Sans W3" w:hAnsi="Baskerville Old Face" w:cs="Times"/>
+          <w:color w:val="000000"/>
+          <w:sz w:val="20"/>
+          <w:szCs w:val="20"/>
+          <w:u w:color="000000"/>
+        </w:rPr>
+        <w:t>d</w:t>
+      </w:r>
+      <w:r>
+        <w:rPr>
+          <w:rFonts w:ascii="Baskerville Old Face" w:eastAsia="Hiragino Sans W3" w:hAnsi="Baskerville Old Face" w:cs="Times"/>
+          <w:color w:val="000000"/>
+          <w:sz w:val="20"/>
+          <w:szCs w:val="20"/>
+          <w:u w:color="000000"/>
+        </w:rPr>
+        <w:t xml:space="preserve"> SAP Business Objects to query data from FMDW for analysis, reporting (daily, monthly and quarterly), UAT testing, and data quality purposes</w:t>
+      </w:r>
+    </w:p>
+    <w:p>
+      <w:pPr>
+        <w:numPr>
+          <w:ilvl w:val="0"/>
+          <w:numId w:val="1"/>
+        </w:numPr>
         <w:tabs>
           <w:tab w:val="left" w:pos="360"/>
           <w:tab w:val="left" w:pos="720"/>
@@ -1389,28 +1561,113 @@
         <w:autoSpaceDE w:val="0"/>
         <w:autoSpaceDN w:val="0"/>
         <w:adjustRightInd w:val="0"/>
+        <w:ind w:hanging="720"/>
         <w:contextualSpacing/>
         <w:rPr>
           <w:rFonts w:ascii="Baskerville Old Face" w:eastAsia="Hiragino Sans W3" w:hAnsi="Baskerville Old Face" w:cs="Times"/>
+          <w:color w:val="000000"/>
+          <w:sz w:val="20"/>
+          <w:szCs w:val="20"/>
+          <w:u w:color="000000"/>
+        </w:rPr>
+      </w:pPr>
+      <w:r>
+        <w:rPr>
+          <w:rFonts w:ascii="Baskerville Old Face" w:eastAsia="Hiragino Sans W3" w:hAnsi="Baskerville Old Face" w:cs="Times"/>
+          <w:color w:val="000000"/>
+          <w:sz w:val="20"/>
+          <w:szCs w:val="20"/>
+          <w:u w:color="000000"/>
+        </w:rPr>
+        <w:t>Maintain</w:t>
+      </w:r>
+      <w:r>
+        <w:rPr>
+          <w:rFonts w:ascii="Baskerville Old Face" w:eastAsia="Hiragino Sans W3" w:hAnsi="Baskerville Old Face" w:cs="Times"/>
+          <w:color w:val="000000"/>
+          <w:sz w:val="20"/>
+          <w:szCs w:val="20"/>
+          <w:u w:color="000000"/>
+        </w:rPr>
+        <w:t>ed</w:t>
+      </w:r>
+      <w:r>
+        <w:rPr>
+          <w:rFonts w:ascii="Baskerville Old Face" w:eastAsia="Hiragino Sans W3" w:hAnsi="Baskerville Old Face" w:cs="Times"/>
+          <w:color w:val="000000"/>
+          <w:sz w:val="20"/>
+          <w:szCs w:val="20"/>
+          <w:u w:color="000000"/>
+        </w:rPr>
+        <w:t xml:space="preserve"> SAP Business Objects infrastructure and data model/data mapping for FMDW</w:t>
+      </w:r>
+    </w:p>
+    <w:p>
+      <w:pPr>
+        <w:numPr>
+          <w:ilvl w:val="0"/>
+          <w:numId w:val="1"/>
+        </w:numPr>
+        <w:tabs>
+          <w:tab w:val="left" w:pos="360"/>
+          <w:tab w:val="left" w:pos="720"/>
+        </w:tabs>
+        <w:autoSpaceDE w:val="0"/>
+        <w:autoSpaceDN w:val="0"/>
+        <w:adjustRightInd w:val="0"/>
+        <w:ind w:hanging="720"/>
+        <w:contextualSpacing/>
+        <w:rPr>
+          <w:rFonts w:ascii="Baskerville Old Face" w:eastAsia="Hiragino Sans W3" w:hAnsi="Baskerville Old Face" w:cs="Times"/>
+          <w:color w:val="000000"/>
+          <w:sz w:val="20"/>
+          <w:szCs w:val="20"/>
+          <w:u w:color="000000"/>
+        </w:rPr>
+      </w:pPr>
+      <w:r>
+        <w:rPr>
+          <w:rFonts w:ascii="Baskerville Old Face" w:eastAsia="Hiragino Sans W3" w:hAnsi="Baskerville Old Face" w:cs="Times"/>
+          <w:color w:val="000000"/>
+          <w:sz w:val="20"/>
+          <w:szCs w:val="20"/>
+          <w:u w:color="000000"/>
+        </w:rPr>
+        <w:t>Work</w:t>
+      </w:r>
+      <w:r>
+        <w:rPr>
+          <w:rFonts w:ascii="Baskerville Old Face" w:eastAsia="Hiragino Sans W3" w:hAnsi="Baskerville Old Face" w:cs="Times"/>
+          <w:color w:val="000000"/>
+          <w:sz w:val="20"/>
+          <w:szCs w:val="20"/>
+          <w:u w:color="000000"/>
+        </w:rPr>
+        <w:t>ed</w:t>
+      </w:r>
+      <w:r>
+        <w:rPr>
+          <w:rFonts w:ascii="Baskerville Old Face" w:eastAsia="Hiragino Sans W3" w:hAnsi="Baskerville Old Face" w:cs="Times"/>
+          <w:color w:val="000000"/>
+          <w:sz w:val="20"/>
+          <w:szCs w:val="20"/>
+          <w:u w:color="000000"/>
+        </w:rPr>
+        <w:t xml:space="preserve"> with international teams from Europe and Asia</w:t>
+      </w:r>
+    </w:p>
+    <w:p>
+      <w:pPr>
+        <w:autoSpaceDE w:val="0"/>
+        <w:autoSpaceDN w:val="0"/>
+        <w:adjustRightInd w:val="0"/>
+        <w:rPr>
+          <w:rFonts w:ascii="Baskerville Old Face" w:eastAsia="Hiragino Sans W3" w:hAnsi="Baskerville Old Face" w:cs="Times"/>
+          <w:b/>
+          <w:bCs/>
           <w:color w:val="000000"/>
           <w:sz w:val="10"/>
           <w:szCs w:val="10"/>
-          <w:u w:color="000000"/>
-        </w:rPr>
-      </w:pPr>
-    </w:p>
-    <w:p>
-      <w:pPr>
-        <w:autoSpaceDE w:val="0"/>
-        <w:autoSpaceDN w:val="0"/>
-        <w:adjustRightInd w:val="0"/>
-        <w:rPr>
-          <w:rFonts w:ascii="Baskerville Old Face" w:eastAsia="Hiragino Sans W3" w:hAnsi="Baskerville Old Face" w:cs="Times"/>
-          <w:b/>
-          <w:bCs/>
-          <w:color w:val="000000"/>
-          <w:sz w:val="4"/>
-          <w:szCs w:val="4"/>
           <w:u w:val="single" w:color="000000"/>
         </w:rPr>
       </w:pPr>
@@ -1620,17 +1877,7 @@
           <w:szCs w:val="20"/>
           <w:u w:color="000000"/>
         </w:rPr>
-        <w:t>Worked directly with vendor</w:t>
-      </w:r>
-      <w:r>
-        <w:rPr>
-          <w:rFonts w:ascii="Baskerville Old Face" w:eastAsia="Hiragino Sans W3" w:hAnsi="Baskerville Old Face" w:cs="Times"/>
-          <w:color w:val="000000"/>
-          <w:sz w:val="20"/>
-          <w:szCs w:val="20"/>
-          <w:u w:color="000000"/>
-        </w:rPr>
-        <w:t xml:space="preserve"> for application updates and new features to meet end user needs </w:t>
+        <w:t>Updated and adjusted SQL queries to find specific data for ad hoc or future needs</w:t>
       </w:r>
     </w:p>
     <w:p>
@@ -1663,7 +1910,17 @@
           <w:szCs w:val="20"/>
           <w:u w:color="000000"/>
         </w:rPr>
-        <w:t>Served as a liaison between Portfolio Managers (users) and the technology group</w:t>
+        <w:t>Worked directly with vendor</w:t>
+      </w:r>
+      <w:r>
+        <w:rPr>
+          <w:rFonts w:ascii="Baskerville Old Face" w:eastAsia="Hiragino Sans W3" w:hAnsi="Baskerville Old Face" w:cs="Times"/>
+          <w:color w:val="000000"/>
+          <w:sz w:val="20"/>
+          <w:szCs w:val="20"/>
+          <w:u w:color="000000"/>
+        </w:rPr>
+        <w:t xml:space="preserve"> for application updates and new features to meet end user needs </w:t>
       </w:r>
     </w:p>
     <w:p>
@@ -1696,7 +1953,7 @@
           <w:szCs w:val="20"/>
           <w:u w:color="000000"/>
         </w:rPr>
-        <w:t>Updated and adjusted SQL queries to find specific data for ad hoc or future needs</w:t>
+        <w:t>Served as a liaison between Portfolio Managers (users) and the technology group</w:t>
       </w:r>
     </w:p>
     <w:p>
@@ -1734,32 +1991,14 @@
     </w:p>
     <w:p>
       <w:pPr>
-        <w:tabs>
-          <w:tab w:val="left" w:pos="360"/>
-          <w:tab w:val="left" w:pos="720"/>
-        </w:tabs>
-        <w:autoSpaceDE w:val="0"/>
-        <w:autoSpaceDN w:val="0"/>
-        <w:adjustRightInd w:val="0"/>
-        <w:rPr>
-          <w:rFonts w:ascii="Baskerville Old Face" w:eastAsia="Hiragino Sans W3" w:hAnsi="Baskerville Old Face" w:cs="Times"/>
+        <w:autoSpaceDE w:val="0"/>
+        <w:autoSpaceDN w:val="0"/>
+        <w:adjustRightInd w:val="0"/>
+        <w:rPr>
+          <w:rFonts w:ascii="Baskerville Old Face" w:eastAsia="Hiragino Sans W3" w:hAnsi="Baskerville Old Face" w:cs="Baskerville"/>
           <w:color w:val="000000"/>
           <w:sz w:val="10"/>
           <w:szCs w:val="10"/>
-          <w:u w:color="000000"/>
-        </w:rPr>
-      </w:pPr>
-    </w:p>
-    <w:p>
-      <w:pPr>
-        <w:autoSpaceDE w:val="0"/>
-        <w:autoSpaceDN w:val="0"/>
-        <w:adjustRightInd w:val="0"/>
-        <w:rPr>
-          <w:rFonts w:ascii="Baskerville Old Face" w:eastAsia="Hiragino Sans W3" w:hAnsi="Baskerville Old Face" w:cs="Baskerville"/>
-          <w:color w:val="000000"/>
-          <w:sz w:val="4"/>
-          <w:szCs w:val="4"/>
           <w:u w:color="000000"/>
         </w:rPr>
       </w:pPr>
@@ -2055,6 +2294,14 @@
           <w:sz w:val="20"/>
           <w:szCs w:val="20"/>
         </w:rPr>
+        <w:t xml:space="preserve"> and Visualization</w:t>
+      </w:r>
+      <w:r>
+        <w:rPr>
+          <w:color w:val="000000"/>
+          <w:sz w:val="20"/>
+          <w:szCs w:val="20"/>
+        </w:rPr>
         <w:tab/>
       </w:r>
       <w:r>
@@ -2089,7 +2336,7 @@
           <w:szCs w:val="20"/>
           <w:shd w:val="clear" w:color="auto" w:fill="FFFFFF"/>
         </w:rPr>
-        <w:t>A 24-week intensive program focused on gaining technical programming skills in Excel, VBA, Python, R, JavaScript, SQL Databases, Tableau, Big Data, and Machine Learning.</w:t>
+        <w:t>A 24-week intensive program focused on gaining technical programming skills in Excel, VBA, Python, R, JavaScript, SQL Databases, Tableau, Big Data, and Machine Learning</w:t>
       </w:r>
     </w:p>
     <w:p>

</xml_diff>

<commit_message>
updated resume and about in index.html
</commit_message>
<xml_diff>
--- a/resume/rotunda_resume.docx
+++ b/resume/rotunda_resume.docx
@@ -45,35 +45,6 @@
           <w:szCs w:val="20"/>
         </w:rPr>
       </w:pPr>
-      <w:r>
-        <w:rPr>
-          <w:rFonts w:ascii="Baskerville Old Face" w:eastAsia="Hiragino Sans W3" w:hAnsi="Baskerville Old Face"/>
-          <w:color w:val="000000"/>
-          <w:sz w:val="20"/>
-          <w:szCs w:val="20"/>
-        </w:rPr>
-        <w:t xml:space="preserve">Walnut Creek, CA 94596 </w:t>
-      </w:r>
-      <w:r>
-        <w:rPr>
-          <w:rFonts w:ascii="Baskerville Old Face" w:eastAsia="Hiragino Sans W3" w:hAnsi="Baskerville Old Face" w:cs="Segoe UI Symbol"/>
-          <w:b/>
-          <w:bCs/>
-          <w:color w:val="000000"/>
-          <w:sz w:val="20"/>
-          <w:szCs w:val="20"/>
-        </w:rPr>
-        <w:t>|</w:t>
-      </w:r>
-      <w:r>
-        <w:rPr>
-          <w:rFonts w:ascii="Baskerville Old Face" w:eastAsia="Hiragino Sans W3" w:hAnsi="Baskerville Old Face" w:cs="Segoe UI Symbol"/>
-          <w:color w:val="000000"/>
-          <w:sz w:val="20"/>
-          <w:szCs w:val="20"/>
-        </w:rPr>
-        <w:t xml:space="preserve"> </w:t>
-      </w:r>
       <w:r>
         <w:rPr>
           <w:rFonts w:ascii="Baskerville Old Face" w:eastAsia="Hiragino Sans W3" w:hAnsi="Baskerville Old Face"/>
@@ -302,24 +273,14 @@
       </w:r>
     </w:p>
     <w:p>
-      <w:r>
-        <w:rPr>
-          <w:color w:val="000000"/>
-          <w:sz w:val="20"/>
-          <w:szCs w:val="20"/>
-        </w:rPr>
-        <w:t>SQL</w:t>
-      </w:r>
-      <w:r>
-        <w:rPr>
-          <w:color w:val="000000"/>
-          <w:sz w:val="20"/>
-          <w:szCs w:val="20"/>
-        </w:rPr>
-        <w:t xml:space="preserve">, </w:t>
-      </w:r>
-      <w:r>
-        <w:rPr>
+      <w:pPr>
+        <w:rPr>
+          <w:rFonts w:ascii="Baskerville Old Face" w:hAnsi="Baskerville Old Face"/>
+        </w:rPr>
+      </w:pPr>
+      <w:r>
+        <w:rPr>
+          <w:rFonts w:ascii="Baskerville Old Face" w:hAnsi="Baskerville Old Face"/>
           <w:color w:val="000000"/>
           <w:sz w:val="20"/>
           <w:szCs w:val="20"/>
@@ -328,22 +289,43 @@
       </w:r>
       <w:r>
         <w:rPr>
-          <w:color w:val="000000"/>
-          <w:sz w:val="20"/>
-          <w:szCs w:val="20"/>
-        </w:rPr>
-        <w:t xml:space="preserve">, </w:t>
-      </w:r>
-      <w:r>
-        <w:rPr>
-          <w:color w:val="000000"/>
-          <w:sz w:val="20"/>
-          <w:szCs w:val="20"/>
-        </w:rPr>
-        <w:t>Tableau</w:t>
-      </w:r>
-      <w:r>
-        <w:rPr>
+          <w:rFonts w:ascii="Baskerville Old Face" w:hAnsi="Baskerville Old Face"/>
+          <w:color w:val="000000"/>
+          <w:sz w:val="20"/>
+          <w:szCs w:val="20"/>
+        </w:rPr>
+        <w:t>,</w:t>
+      </w:r>
+      <w:r>
+        <w:rPr>
+          <w:rFonts w:ascii="Baskerville Old Face" w:hAnsi="Baskerville Old Face"/>
+          <w:color w:val="000000"/>
+          <w:sz w:val="20"/>
+          <w:szCs w:val="20"/>
+        </w:rPr>
+        <w:t xml:space="preserve"> SQL,</w:t>
+      </w:r>
+      <w:r>
+        <w:rPr>
+          <w:rFonts w:ascii="Baskerville Old Face" w:hAnsi="Baskerville Old Face"/>
+          <w:color w:val="000000"/>
+          <w:sz w:val="20"/>
+          <w:szCs w:val="20"/>
+        </w:rPr>
+        <w:t xml:space="preserve"> Tableau</w:t>
+      </w:r>
+      <w:r>
+        <w:rPr>
+          <w:rFonts w:ascii="Baskerville Old Face" w:hAnsi="Baskerville Old Face"/>
+          <w:color w:val="000000"/>
+          <w:sz w:val="20"/>
+          <w:szCs w:val="20"/>
+        </w:rPr>
+        <w:t>, JavaScript</w:t>
+      </w:r>
+      <w:r>
+        <w:rPr>
+          <w:rFonts w:ascii="Baskerville Old Face" w:hAnsi="Baskerville Old Face"/>
           <w:color w:val="000000"/>
           <w:sz w:val="20"/>
           <w:szCs w:val="20"/>
@@ -352,14 +334,7 @@
       </w:r>
       <w:r>
         <w:rPr>
-          <w:color w:val="000000"/>
-          <w:sz w:val="20"/>
-          <w:szCs w:val="20"/>
-        </w:rPr>
-        <w:t>, VBA</w:t>
-      </w:r>
-      <w:r>
-        <w:rPr>
+          <w:rFonts w:ascii="Baskerville Old Face" w:hAnsi="Baskerville Old Face"/>
           <w:color w:val="000000"/>
           <w:sz w:val="20"/>
           <w:szCs w:val="20"/>
@@ -368,14 +343,79 @@
       </w:r>
       <w:r>
         <w:rPr>
-          <w:color w:val="000000"/>
-          <w:sz w:val="20"/>
-          <w:szCs w:val="20"/>
-        </w:rPr>
-        <w:t xml:space="preserve"> AWS</w:t>
-      </w:r>
-      <w:r>
-        <w:rPr>
+          <w:rFonts w:ascii="Baskerville Old Face" w:hAnsi="Baskerville Old Face"/>
+          <w:color w:val="000000"/>
+          <w:sz w:val="20"/>
+          <w:szCs w:val="20"/>
+        </w:rPr>
+        <w:t xml:space="preserve"> </w:t>
+      </w:r>
+      <w:r>
+        <w:rPr>
+          <w:rFonts w:ascii="Baskerville Old Face" w:hAnsi="Baskerville Old Face"/>
+          <w:color w:val="000000"/>
+          <w:sz w:val="20"/>
+          <w:szCs w:val="20"/>
+        </w:rPr>
+        <w:t xml:space="preserve">HTML, CSS, </w:t>
+      </w:r>
+      <w:r>
+        <w:rPr>
+          <w:rFonts w:ascii="Baskerville Old Face" w:hAnsi="Baskerville Old Face"/>
+          <w:color w:val="000000"/>
+          <w:sz w:val="20"/>
+          <w:szCs w:val="20"/>
+        </w:rPr>
+        <w:t>AWS,</w:t>
+      </w:r>
+      <w:r>
+        <w:rPr>
+          <w:rFonts w:ascii="Baskerville Old Face" w:hAnsi="Baskerville Old Face"/>
+          <w:color w:val="000000"/>
+          <w:sz w:val="20"/>
+          <w:szCs w:val="20"/>
+        </w:rPr>
+        <w:t xml:space="preserve"> VBA,</w:t>
+      </w:r>
+      <w:r>
+        <w:rPr>
+          <w:rFonts w:ascii="Baskerville Old Face" w:hAnsi="Baskerville Old Face"/>
+          <w:color w:val="000000"/>
+          <w:sz w:val="20"/>
+          <w:szCs w:val="20"/>
+        </w:rPr>
+        <w:t xml:space="preserve"> API, </w:t>
+      </w:r>
+      <w:r>
+        <w:rPr>
+          <w:rFonts w:ascii="Baskerville Old Face" w:hAnsi="Baskerville Old Face"/>
+          <w:color w:val="000000"/>
+          <w:sz w:val="20"/>
+          <w:szCs w:val="20"/>
+        </w:rPr>
+        <w:t>MongoDB,</w:t>
+      </w:r>
+      <w:r>
+        <w:rPr>
+          <w:rFonts w:ascii="Baskerville Old Face" w:hAnsi="Baskerville Old Face"/>
+          <w:color w:val="000000"/>
+          <w:sz w:val="20"/>
+          <w:szCs w:val="20"/>
+        </w:rPr>
+        <w:t xml:space="preserve"> Postgres,</w:t>
+      </w:r>
+      <w:r>
+        <w:rPr>
+          <w:rFonts w:ascii="Baskerville Old Face" w:hAnsi="Baskerville Old Face"/>
+          <w:color w:val="000000"/>
+          <w:sz w:val="20"/>
+          <w:szCs w:val="20"/>
+        </w:rPr>
+        <w:t xml:space="preserve"> Hadoop, Jira, Confluence</w:t>
+      </w:r>
+      <w:r>
+        <w:rPr>
+          <w:rFonts w:ascii="Baskerville Old Face" w:hAnsi="Baskerville Old Face"/>
           <w:color w:val="000000"/>
           <w:sz w:val="20"/>
           <w:szCs w:val="20"/>
@@ -384,78 +424,7 @@
       </w:r>
       <w:r>
         <w:rPr>
-          <w:color w:val="000000"/>
-          <w:sz w:val="20"/>
-          <w:szCs w:val="20"/>
-        </w:rPr>
-        <w:t xml:space="preserve"> </w:t>
-      </w:r>
-      <w:r>
-        <w:rPr>
-          <w:color w:val="000000"/>
-          <w:sz w:val="20"/>
-          <w:szCs w:val="20"/>
-        </w:rPr>
-        <w:t>JavaScript</w:t>
-      </w:r>
-      <w:r>
-        <w:rPr>
-          <w:color w:val="000000"/>
-          <w:sz w:val="20"/>
-          <w:szCs w:val="20"/>
-        </w:rPr>
-        <w:t>,</w:t>
-      </w:r>
-      <w:r>
-        <w:rPr>
-          <w:color w:val="000000"/>
-          <w:sz w:val="20"/>
-          <w:szCs w:val="20"/>
-        </w:rPr>
-        <w:t xml:space="preserve"> API, </w:t>
-      </w:r>
-      <w:r>
-        <w:rPr>
-          <w:color w:val="000000"/>
-          <w:sz w:val="20"/>
-          <w:szCs w:val="20"/>
-        </w:rPr>
-        <w:t>MongoDB,</w:t>
-      </w:r>
-      <w:r>
-        <w:rPr>
-          <w:color w:val="000000"/>
-          <w:sz w:val="20"/>
-          <w:szCs w:val="20"/>
-        </w:rPr>
-        <w:t xml:space="preserve"> </w:t>
-      </w:r>
-      <w:r>
-        <w:rPr>
-          <w:color w:val="000000"/>
-          <w:sz w:val="20"/>
-          <w:szCs w:val="20"/>
-        </w:rPr>
-        <w:t>Postgres,</w:t>
-      </w:r>
-      <w:r>
-        <w:rPr>
-          <w:color w:val="000000"/>
-          <w:sz w:val="20"/>
-          <w:szCs w:val="20"/>
-        </w:rPr>
-        <w:t xml:space="preserve"> Hadoop, Jira, Confluence</w:t>
-      </w:r>
-      <w:r>
-        <w:rPr>
-          <w:color w:val="000000"/>
-          <w:sz w:val="20"/>
-          <w:szCs w:val="20"/>
-        </w:rPr>
-        <w:t>,</w:t>
-      </w:r>
-      <w:r>
-        <w:rPr>
+          <w:rFonts w:ascii="Baskerville Old Face" w:hAnsi="Baskerville Old Face"/>
           <w:color w:val="000000"/>
           <w:sz w:val="20"/>
           <w:szCs w:val="20"/>
@@ -464,6 +433,7 @@
       </w:r>
       <w:r>
         <w:rPr>
+          <w:rFonts w:ascii="Baskerville Old Face" w:hAnsi="Baskerville Old Face"/>
           <w:color w:val="000000"/>
           <w:sz w:val="20"/>
           <w:szCs w:val="20"/>
@@ -472,6 +442,7 @@
       </w:r>
       <w:r>
         <w:rPr>
+          <w:rFonts w:ascii="Baskerville Old Face" w:hAnsi="Baskerville Old Face"/>
           <w:color w:val="000000"/>
           <w:sz w:val="20"/>
           <w:szCs w:val="20"/>
@@ -625,67 +596,7 @@
           <w:szCs w:val="22"/>
           <w:u w:color="000000"/>
         </w:rPr>
-        <w:t>May</w:t>
-      </w:r>
-      <w:r>
-        <w:rPr>
-          <w:rFonts w:ascii="Baskerville Old Face" w:eastAsia="Hiragino Sans W3" w:hAnsi="Baskerville Old Face" w:cs="Times"/>
-          <w:color w:val="000000"/>
-          <w:sz w:val="22"/>
-          <w:szCs w:val="22"/>
-          <w:u w:color="000000"/>
-        </w:rPr>
-        <w:t>20</w:t>
-      </w:r>
-      <w:r>
-        <w:rPr>
-          <w:rFonts w:ascii="Baskerville Old Face" w:eastAsia="Hiragino Sans W3" w:hAnsi="Baskerville Old Face" w:cs="Times"/>
-          <w:color w:val="000000"/>
-          <w:sz w:val="22"/>
-          <w:szCs w:val="22"/>
-          <w:u w:color="000000"/>
-        </w:rPr>
-        <w:t>20</w:t>
-      </w:r>
-      <w:r>
-        <w:rPr>
-          <w:rFonts w:ascii="Baskerville Old Face" w:eastAsia="Hiragino Sans W3" w:hAnsi="Baskerville Old Face" w:cs="Times"/>
-          <w:color w:val="000000"/>
-          <w:sz w:val="22"/>
-          <w:szCs w:val="22"/>
-          <w:u w:color="000000"/>
-        </w:rPr>
-        <w:t xml:space="preserve"> </w:t>
-      </w:r>
-      <w:r>
-        <w:rPr>
-          <w:rFonts w:ascii="Baskerville Old Face" w:eastAsia="Hiragino Sans W3" w:hAnsi="Baskerville Old Face" w:cs="Times"/>
-          <w:color w:val="000000"/>
-          <w:sz w:val="22"/>
-          <w:szCs w:val="22"/>
-          <w:u w:color="000000"/>
-        </w:rPr>
-        <w:t>–</w:t>
-      </w:r>
-      <w:r>
-        <w:rPr>
-          <w:rFonts w:ascii="Baskerville Old Face" w:eastAsia="Hiragino Sans W3" w:hAnsi="Baskerville Old Face" w:cs="Times"/>
-          <w:color w:val="000000"/>
-          <w:sz w:val="22"/>
-          <w:szCs w:val="22"/>
-          <w:u w:color="000000"/>
-        </w:rPr>
-        <w:t xml:space="preserve"> </w:t>
-      </w:r>
-      <w:r>
-        <w:rPr>
-          <w:rFonts w:ascii="Baskerville Old Face" w:eastAsia="Hiragino Sans W3" w:hAnsi="Baskerville Old Face" w:cs="Times"/>
-          <w:color w:val="000000"/>
-          <w:sz w:val="22"/>
-          <w:szCs w:val="22"/>
-          <w:u w:color="000000"/>
-        </w:rPr>
-        <w:t>Present</w:t>
+        <w:t>May2020 – Present</w:t>
       </w:r>
     </w:p>
     <w:p>
@@ -719,7 +630,7 @@
           <w:szCs w:val="20"/>
           <w:u w:color="000000"/>
         </w:rPr>
-        <w:t>Lead daily project scrum calls to ensure timely competition of user stories and appropriate allocation of resources</w:t>
+        <w:t>Work with developers to build a new font-end UI to display trade orders for portfolio managers due to a change in vendor</w:t>
       </w:r>
     </w:p>
     <w:p>
@@ -735,7 +646,7 @@
         <w:autoSpaceDE w:val="0"/>
         <w:autoSpaceDN w:val="0"/>
         <w:adjustRightInd w:val="0"/>
-        <w:ind w:hanging="720"/>
+        <w:ind w:left="450" w:hanging="450"/>
         <w:contextualSpacing/>
         <w:rPr>
           <w:rFonts w:ascii="Baskerville Old Face" w:eastAsia="Hiragino Sans W3" w:hAnsi="Baskerville Old Face" w:cs="Times"/>
@@ -753,7 +664,67 @@
           <w:szCs w:val="20"/>
           <w:u w:color="000000"/>
         </w:rPr>
-        <w:t>Query databases using SQL to check data while conducting UAT and QA testing</w:t>
+        <w:t xml:space="preserve">Query databases using </w:t>
+      </w:r>
+      <w:r>
+        <w:rPr>
+          <w:rFonts w:ascii="Baskerville Old Face" w:eastAsia="Hiragino Sans W3" w:hAnsi="Baskerville Old Face" w:cs="Times"/>
+          <w:color w:val="000000"/>
+          <w:sz w:val="20"/>
+          <w:szCs w:val="20"/>
+          <w:u w:color="000000"/>
+        </w:rPr>
+        <w:t xml:space="preserve">SQL </w:t>
+      </w:r>
+      <w:r>
+        <w:rPr>
+          <w:rFonts w:ascii="Baskerville Old Face" w:eastAsia="Hiragino Sans W3" w:hAnsi="Baskerville Old Face" w:cs="Times"/>
+          <w:color w:val="000000"/>
+          <w:sz w:val="20"/>
+          <w:szCs w:val="20"/>
+          <w:u w:color="000000"/>
+        </w:rPr>
+        <w:t>to check data while conducting UAT and QA testing</w:t>
+      </w:r>
+      <w:r>
+        <w:rPr>
+          <w:rFonts w:ascii="Baskerville Old Face" w:eastAsia="Hiragino Sans W3" w:hAnsi="Baskerville Old Face" w:cs="Times"/>
+          <w:color w:val="000000"/>
+          <w:sz w:val="20"/>
+          <w:szCs w:val="20"/>
+          <w:u w:color="000000"/>
+        </w:rPr>
+        <w:t xml:space="preserve">, and </w:t>
+      </w:r>
+      <w:r>
+        <w:rPr>
+          <w:rFonts w:ascii="Baskerville Old Face" w:eastAsia="Hiragino Sans W3" w:hAnsi="Baskerville Old Face" w:cs="Times"/>
+          <w:color w:val="000000"/>
+          <w:sz w:val="20"/>
+          <w:szCs w:val="20"/>
+          <w:u w:color="000000"/>
+        </w:rPr>
+        <w:t>question / improve functionality and</w:t>
+      </w:r>
+      <w:r>
+        <w:rPr>
+          <w:rFonts w:ascii="Baskerville Old Face" w:eastAsia="Hiragino Sans W3" w:hAnsi="Baskerville Old Face" w:cs="Times"/>
+          <w:color w:val="000000"/>
+          <w:sz w:val="20"/>
+          <w:szCs w:val="20"/>
+          <w:u w:color="000000"/>
+        </w:rPr>
+        <w:t xml:space="preserve"> </w:t>
+      </w:r>
+      <w:r>
+        <w:rPr>
+          <w:rFonts w:ascii="Baskerville Old Face" w:eastAsia="Hiragino Sans W3" w:hAnsi="Baskerville Old Face" w:cs="Times"/>
+          <w:color w:val="000000"/>
+          <w:sz w:val="20"/>
+          <w:szCs w:val="20"/>
+          <w:u w:color="000000"/>
+        </w:rPr>
+        <w:t>efficiencies</w:t>
       </w:r>
     </w:p>
     <w:p>
@@ -787,47 +758,7 @@
           <w:szCs w:val="20"/>
           <w:u w:color="000000"/>
         </w:rPr>
-        <w:t>Work with developers during UAT testing</w:t>
-      </w:r>
-      <w:r>
-        <w:rPr>
-          <w:rFonts w:ascii="Baskerville Old Face" w:eastAsia="Hiragino Sans W3" w:hAnsi="Baskerville Old Face" w:cs="Times"/>
-          <w:color w:val="000000"/>
-          <w:sz w:val="20"/>
-          <w:szCs w:val="20"/>
-          <w:u w:color="000000"/>
-        </w:rPr>
-        <w:t xml:space="preserve"> to</w:t>
-      </w:r>
-      <w:r>
-        <w:rPr>
-          <w:rFonts w:ascii="Baskerville Old Face" w:eastAsia="Hiragino Sans W3" w:hAnsi="Baskerville Old Face" w:cs="Times"/>
-          <w:color w:val="000000"/>
-          <w:sz w:val="20"/>
-          <w:szCs w:val="20"/>
-          <w:u w:color="000000"/>
-        </w:rPr>
-        <w:t xml:space="preserve"> question / impro</w:t>
-      </w:r>
-      <w:r>
-        <w:rPr>
-          <w:rFonts w:ascii="Baskerville Old Face" w:eastAsia="Hiragino Sans W3" w:hAnsi="Baskerville Old Face" w:cs="Times"/>
-          <w:color w:val="000000"/>
-          <w:sz w:val="20"/>
-          <w:szCs w:val="20"/>
-          <w:u w:color="000000"/>
-        </w:rPr>
-        <w:t>ve</w:t>
-      </w:r>
-      <w:r>
-        <w:rPr>
-          <w:rFonts w:ascii="Baskerville Old Face" w:eastAsia="Hiragino Sans W3" w:hAnsi="Baskerville Old Face" w:cs="Times"/>
-          <w:color w:val="000000"/>
-          <w:sz w:val="20"/>
-          <w:szCs w:val="20"/>
-          <w:u w:color="000000"/>
-        </w:rPr>
-        <w:t xml:space="preserve"> functionality and efficiencies</w:t>
+        <w:t>Lead daily project scrum calls to ensure timely competition of user stories and appropriate allocation of resources</w:t>
       </w:r>
     </w:p>
     <w:p>
@@ -861,157 +792,27 @@
           <w:szCs w:val="20"/>
           <w:u w:color="000000"/>
         </w:rPr>
-        <w:t>Work</w:t>
-      </w:r>
-      <w:r>
-        <w:rPr>
-          <w:rFonts w:ascii="Baskerville Old Face" w:eastAsia="Hiragino Sans W3" w:hAnsi="Baskerville Old Face" w:cs="Times"/>
-          <w:color w:val="000000"/>
-          <w:sz w:val="20"/>
-          <w:szCs w:val="20"/>
-          <w:u w:color="000000"/>
-        </w:rPr>
-        <w:t xml:space="preserve"> </w:t>
-      </w:r>
-      <w:r>
-        <w:rPr>
-          <w:rFonts w:ascii="Baskerville Old Face" w:eastAsia="Hiragino Sans W3" w:hAnsi="Baskerville Old Face" w:cs="Times"/>
-          <w:color w:val="000000"/>
-          <w:sz w:val="20"/>
-          <w:szCs w:val="20"/>
-          <w:u w:color="000000"/>
-        </w:rPr>
-        <w:t xml:space="preserve">with developers </w:t>
-      </w:r>
-      <w:r>
-        <w:rPr>
-          <w:rFonts w:ascii="Baskerville Old Face" w:eastAsia="Hiragino Sans W3" w:hAnsi="Baskerville Old Face" w:cs="Times"/>
-          <w:color w:val="000000"/>
-          <w:sz w:val="20"/>
-          <w:szCs w:val="20"/>
-          <w:u w:color="000000"/>
-        </w:rPr>
-        <w:t>to</w:t>
-      </w:r>
-      <w:r>
-        <w:rPr>
-          <w:rFonts w:ascii="Baskerville Old Face" w:eastAsia="Hiragino Sans W3" w:hAnsi="Baskerville Old Face" w:cs="Times"/>
-          <w:color w:val="000000"/>
-          <w:sz w:val="20"/>
-          <w:szCs w:val="20"/>
-          <w:u w:color="000000"/>
-        </w:rPr>
-        <w:t xml:space="preserve"> </w:t>
-      </w:r>
-      <w:r>
-        <w:rPr>
-          <w:rFonts w:ascii="Baskerville Old Face" w:eastAsia="Hiragino Sans W3" w:hAnsi="Baskerville Old Face" w:cs="Times"/>
-          <w:color w:val="000000"/>
-          <w:sz w:val="20"/>
-          <w:szCs w:val="20"/>
-          <w:u w:color="000000"/>
-        </w:rPr>
-        <w:t>migrate</w:t>
-      </w:r>
-      <w:r>
-        <w:rPr>
-          <w:rFonts w:ascii="Baskerville Old Face" w:eastAsia="Hiragino Sans W3" w:hAnsi="Baskerville Old Face" w:cs="Times"/>
-          <w:color w:val="000000"/>
-          <w:sz w:val="20"/>
-          <w:szCs w:val="20"/>
-          <w:u w:color="000000"/>
-        </w:rPr>
-        <w:t xml:space="preserve"> </w:t>
-      </w:r>
-      <w:r>
-        <w:rPr>
-          <w:rFonts w:ascii="Baskerville Old Face" w:eastAsia="Hiragino Sans W3" w:hAnsi="Baskerville Old Face" w:cs="Times"/>
-          <w:color w:val="000000"/>
-          <w:sz w:val="20"/>
-          <w:szCs w:val="20"/>
-          <w:u w:color="000000"/>
-        </w:rPr>
-        <w:t xml:space="preserve">ETF </w:t>
-      </w:r>
-      <w:r>
-        <w:rPr>
-          <w:rFonts w:ascii="Baskerville Old Face" w:eastAsia="Hiragino Sans W3" w:hAnsi="Baskerville Old Face" w:cs="Times"/>
-          <w:color w:val="000000"/>
-          <w:sz w:val="20"/>
-          <w:szCs w:val="20"/>
-          <w:u w:color="000000"/>
-        </w:rPr>
-        <w:t>trade</w:t>
-      </w:r>
-      <w:r>
-        <w:rPr>
-          <w:rFonts w:ascii="Baskerville Old Face" w:eastAsia="Hiragino Sans W3" w:hAnsi="Baskerville Old Face" w:cs="Times"/>
-          <w:color w:val="000000"/>
-          <w:sz w:val="20"/>
-          <w:szCs w:val="20"/>
-          <w:u w:color="000000"/>
-        </w:rPr>
-        <w:t xml:space="preserve"> order processing</w:t>
-      </w:r>
-      <w:r>
-        <w:rPr>
-          <w:rFonts w:ascii="Baskerville Old Face" w:eastAsia="Hiragino Sans W3" w:hAnsi="Baskerville Old Face" w:cs="Times"/>
-          <w:color w:val="000000"/>
-          <w:sz w:val="20"/>
-          <w:szCs w:val="20"/>
-          <w:u w:color="000000"/>
-        </w:rPr>
-        <w:t xml:space="preserve"> file</w:t>
-      </w:r>
-      <w:r>
-        <w:rPr>
-          <w:rFonts w:ascii="Baskerville Old Face" w:eastAsia="Hiragino Sans W3" w:hAnsi="Baskerville Old Face" w:cs="Times"/>
-          <w:color w:val="000000"/>
-          <w:sz w:val="20"/>
-          <w:szCs w:val="20"/>
-          <w:u w:color="000000"/>
-        </w:rPr>
-        <w:t xml:space="preserve"> </w:t>
-      </w:r>
-      <w:r>
-        <w:rPr>
-          <w:rFonts w:ascii="Baskerville Old Face" w:eastAsia="Hiragino Sans W3" w:hAnsi="Baskerville Old Face" w:cs="Times"/>
-          <w:color w:val="000000"/>
-          <w:sz w:val="20"/>
-          <w:szCs w:val="20"/>
-          <w:u w:color="000000"/>
-        </w:rPr>
-        <w:t xml:space="preserve">from </w:t>
-      </w:r>
-      <w:r>
-        <w:rPr>
-          <w:rFonts w:ascii="Baskerville Old Face" w:eastAsia="Hiragino Sans W3" w:hAnsi="Baskerville Old Face" w:cs="Times"/>
-          <w:color w:val="000000"/>
-          <w:sz w:val="20"/>
-          <w:szCs w:val="20"/>
-          <w:u w:color="000000"/>
-        </w:rPr>
-        <w:t>former</w:t>
-      </w:r>
-      <w:r>
-        <w:rPr>
-          <w:rFonts w:ascii="Baskerville Old Face" w:eastAsia="Hiragino Sans W3" w:hAnsi="Baskerville Old Face" w:cs="Times"/>
-          <w:color w:val="000000"/>
-          <w:sz w:val="20"/>
-          <w:szCs w:val="20"/>
-          <w:u w:color="000000"/>
-        </w:rPr>
-        <w:t xml:space="preserve"> vendor to </w:t>
-      </w:r>
-      <w:r>
-        <w:rPr>
-          <w:rFonts w:ascii="Baskerville Old Face" w:eastAsia="Hiragino Sans W3" w:hAnsi="Baskerville Old Face" w:cs="Times"/>
-          <w:color w:val="000000"/>
-          <w:sz w:val="20"/>
-          <w:szCs w:val="20"/>
-          <w:u w:color="000000"/>
-        </w:rPr>
-        <w:t xml:space="preserve">new vendor </w:t>
+        <w:t xml:space="preserve">Work as a team to test vendor </w:t>
+      </w:r>
+      <w:r>
+        <w:rPr>
+          <w:rFonts w:ascii="Baskerville Old Face" w:eastAsia="Hiragino Sans W3" w:hAnsi="Baskerville Old Face" w:cs="Times"/>
+          <w:color w:val="000000"/>
+          <w:sz w:val="20"/>
+          <w:szCs w:val="20"/>
+          <w:u w:color="000000"/>
+        </w:rPr>
+        <w:t xml:space="preserve">account and trade management </w:t>
+      </w:r>
+      <w:r>
+        <w:rPr>
+          <w:rFonts w:ascii="Baskerville Old Face" w:eastAsia="Hiragino Sans W3" w:hAnsi="Baskerville Old Face" w:cs="Times"/>
+          <w:color w:val="000000"/>
+          <w:sz w:val="20"/>
+          <w:szCs w:val="20"/>
+          <w:u w:color="000000"/>
+        </w:rPr>
+        <w:t>system</w:t>
       </w:r>
     </w:p>
     <w:p>
@@ -1045,37 +846,157 @@
           <w:szCs w:val="20"/>
           <w:u w:color="000000"/>
         </w:rPr>
-        <w:t>C</w:t>
-      </w:r>
-      <w:r>
-        <w:rPr>
-          <w:rFonts w:ascii="Baskerville Old Face" w:eastAsia="Hiragino Sans W3" w:hAnsi="Baskerville Old Face" w:cs="Times"/>
-          <w:color w:val="000000"/>
-          <w:sz w:val="20"/>
-          <w:szCs w:val="20"/>
-          <w:u w:color="000000"/>
-        </w:rPr>
-        <w:t>reate d</w:t>
-      </w:r>
-      <w:r>
-        <w:rPr>
-          <w:rFonts w:ascii="Baskerville Old Face" w:eastAsia="Hiragino Sans W3" w:hAnsi="Baskerville Old Face" w:cs="Times"/>
-          <w:color w:val="000000"/>
-          <w:sz w:val="20"/>
-          <w:szCs w:val="20"/>
-          <w:u w:color="000000"/>
-        </w:rPr>
-        <w:t>ocumentation</w:t>
-      </w:r>
-      <w:r>
-        <w:rPr>
-          <w:rFonts w:ascii="Baskerville Old Face" w:eastAsia="Hiragino Sans W3" w:hAnsi="Baskerville Old Face" w:cs="Times"/>
-          <w:color w:val="000000"/>
-          <w:sz w:val="20"/>
-          <w:szCs w:val="20"/>
-          <w:u w:color="000000"/>
-        </w:rPr>
-        <w:t xml:space="preserve"> for import and export feeds for Aladdin trading system</w:t>
+        <w:t>Work</w:t>
+      </w:r>
+      <w:r>
+        <w:rPr>
+          <w:rFonts w:ascii="Baskerville Old Face" w:eastAsia="Hiragino Sans W3" w:hAnsi="Baskerville Old Face" w:cs="Times"/>
+          <w:color w:val="000000"/>
+          <w:sz w:val="20"/>
+          <w:szCs w:val="20"/>
+          <w:u w:color="000000"/>
+        </w:rPr>
+        <w:t xml:space="preserve"> </w:t>
+      </w:r>
+      <w:r>
+        <w:rPr>
+          <w:rFonts w:ascii="Baskerville Old Face" w:eastAsia="Hiragino Sans W3" w:hAnsi="Baskerville Old Face" w:cs="Times"/>
+          <w:color w:val="000000"/>
+          <w:sz w:val="20"/>
+          <w:szCs w:val="20"/>
+          <w:u w:color="000000"/>
+        </w:rPr>
+        <w:t xml:space="preserve">with developers </w:t>
+      </w:r>
+      <w:r>
+        <w:rPr>
+          <w:rFonts w:ascii="Baskerville Old Face" w:eastAsia="Hiragino Sans W3" w:hAnsi="Baskerville Old Face" w:cs="Times"/>
+          <w:color w:val="000000"/>
+          <w:sz w:val="20"/>
+          <w:szCs w:val="20"/>
+          <w:u w:color="000000"/>
+        </w:rPr>
+        <w:t>to</w:t>
+      </w:r>
+      <w:r>
+        <w:rPr>
+          <w:rFonts w:ascii="Baskerville Old Face" w:eastAsia="Hiragino Sans W3" w:hAnsi="Baskerville Old Face" w:cs="Times"/>
+          <w:color w:val="000000"/>
+          <w:sz w:val="20"/>
+          <w:szCs w:val="20"/>
+          <w:u w:color="000000"/>
+        </w:rPr>
+        <w:t xml:space="preserve"> </w:t>
+      </w:r>
+      <w:r>
+        <w:rPr>
+          <w:rFonts w:ascii="Baskerville Old Face" w:eastAsia="Hiragino Sans W3" w:hAnsi="Baskerville Old Face" w:cs="Times"/>
+          <w:color w:val="000000"/>
+          <w:sz w:val="20"/>
+          <w:szCs w:val="20"/>
+          <w:u w:color="000000"/>
+        </w:rPr>
+        <w:t>migrate</w:t>
+      </w:r>
+      <w:r>
+        <w:rPr>
+          <w:rFonts w:ascii="Baskerville Old Face" w:eastAsia="Hiragino Sans W3" w:hAnsi="Baskerville Old Face" w:cs="Times"/>
+          <w:color w:val="000000"/>
+          <w:sz w:val="20"/>
+          <w:szCs w:val="20"/>
+          <w:u w:color="000000"/>
+        </w:rPr>
+        <w:t xml:space="preserve"> </w:t>
+      </w:r>
+      <w:r>
+        <w:rPr>
+          <w:rFonts w:ascii="Baskerville Old Face" w:eastAsia="Hiragino Sans W3" w:hAnsi="Baskerville Old Face" w:cs="Times"/>
+          <w:color w:val="000000"/>
+          <w:sz w:val="20"/>
+          <w:szCs w:val="20"/>
+          <w:u w:color="000000"/>
+        </w:rPr>
+        <w:t xml:space="preserve">ETF </w:t>
+      </w:r>
+      <w:r>
+        <w:rPr>
+          <w:rFonts w:ascii="Baskerville Old Face" w:eastAsia="Hiragino Sans W3" w:hAnsi="Baskerville Old Face" w:cs="Times"/>
+          <w:color w:val="000000"/>
+          <w:sz w:val="20"/>
+          <w:szCs w:val="20"/>
+          <w:u w:color="000000"/>
+        </w:rPr>
+        <w:t>trade</w:t>
+      </w:r>
+      <w:r>
+        <w:rPr>
+          <w:rFonts w:ascii="Baskerville Old Face" w:eastAsia="Hiragino Sans W3" w:hAnsi="Baskerville Old Face" w:cs="Times"/>
+          <w:color w:val="000000"/>
+          <w:sz w:val="20"/>
+          <w:szCs w:val="20"/>
+          <w:u w:color="000000"/>
+        </w:rPr>
+        <w:t xml:space="preserve"> order processing</w:t>
+      </w:r>
+      <w:r>
+        <w:rPr>
+          <w:rFonts w:ascii="Baskerville Old Face" w:eastAsia="Hiragino Sans W3" w:hAnsi="Baskerville Old Face" w:cs="Times"/>
+          <w:color w:val="000000"/>
+          <w:sz w:val="20"/>
+          <w:szCs w:val="20"/>
+          <w:u w:color="000000"/>
+        </w:rPr>
+        <w:t xml:space="preserve"> file</w:t>
+      </w:r>
+      <w:r>
+        <w:rPr>
+          <w:rFonts w:ascii="Baskerville Old Face" w:eastAsia="Hiragino Sans W3" w:hAnsi="Baskerville Old Face" w:cs="Times"/>
+          <w:color w:val="000000"/>
+          <w:sz w:val="20"/>
+          <w:szCs w:val="20"/>
+          <w:u w:color="000000"/>
+        </w:rPr>
+        <w:t xml:space="preserve"> </w:t>
+      </w:r>
+      <w:r>
+        <w:rPr>
+          <w:rFonts w:ascii="Baskerville Old Face" w:eastAsia="Hiragino Sans W3" w:hAnsi="Baskerville Old Face" w:cs="Times"/>
+          <w:color w:val="000000"/>
+          <w:sz w:val="20"/>
+          <w:szCs w:val="20"/>
+          <w:u w:color="000000"/>
+        </w:rPr>
+        <w:t xml:space="preserve">from </w:t>
+      </w:r>
+      <w:r>
+        <w:rPr>
+          <w:rFonts w:ascii="Baskerville Old Face" w:eastAsia="Hiragino Sans W3" w:hAnsi="Baskerville Old Face" w:cs="Times"/>
+          <w:color w:val="000000"/>
+          <w:sz w:val="20"/>
+          <w:szCs w:val="20"/>
+          <w:u w:color="000000"/>
+        </w:rPr>
+        <w:t>former</w:t>
+      </w:r>
+      <w:r>
+        <w:rPr>
+          <w:rFonts w:ascii="Baskerville Old Face" w:eastAsia="Hiragino Sans W3" w:hAnsi="Baskerville Old Face" w:cs="Times"/>
+          <w:color w:val="000000"/>
+          <w:sz w:val="20"/>
+          <w:szCs w:val="20"/>
+          <w:u w:color="000000"/>
+        </w:rPr>
+        <w:t xml:space="preserve"> vendor to </w:t>
+      </w:r>
+      <w:r>
+        <w:rPr>
+          <w:rFonts w:ascii="Baskerville Old Face" w:eastAsia="Hiragino Sans W3" w:hAnsi="Baskerville Old Face" w:cs="Times"/>
+          <w:color w:val="000000"/>
+          <w:sz w:val="20"/>
+          <w:szCs w:val="20"/>
+          <w:u w:color="000000"/>
+        </w:rPr>
+        <w:t xml:space="preserve">new vendor </w:t>
       </w:r>
     </w:p>
     <w:p>
@@ -1119,177 +1040,47 @@
           <w:szCs w:val="20"/>
           <w:u w:color="000000"/>
         </w:rPr>
-        <w:t>leanup Dealer/Branch/Issuer data for Aladdin trading system</w:t>
-      </w:r>
-    </w:p>
-    <w:p>
-      <w:pPr>
-        <w:tabs>
-          <w:tab w:val="left" w:pos="360"/>
-          <w:tab w:val="left" w:pos="720"/>
-        </w:tabs>
-        <w:autoSpaceDE w:val="0"/>
-        <w:autoSpaceDN w:val="0"/>
-        <w:adjustRightInd w:val="0"/>
-        <w:contextualSpacing/>
-        <w:rPr>
-          <w:rFonts w:ascii="Baskerville Old Face" w:eastAsia="Hiragino Sans W3" w:hAnsi="Baskerville Old Face" w:cs="Times"/>
-          <w:color w:val="000000"/>
-          <w:sz w:val="10"/>
-          <w:szCs w:val="10"/>
-          <w:u w:color="000000"/>
-        </w:rPr>
-      </w:pPr>
-    </w:p>
-    <w:p>
-      <w:pPr>
-        <w:tabs>
-          <w:tab w:val="right" w:pos="10800"/>
-        </w:tabs>
-        <w:autoSpaceDE w:val="0"/>
-        <w:autoSpaceDN w:val="0"/>
-        <w:adjustRightInd w:val="0"/>
-        <w:rPr>
-          <w:rFonts w:ascii="Baskerville Old Face" w:eastAsia="Hiragino Sans W3" w:hAnsi="Baskerville Old Face" w:cs="Baskerville"/>
-          <w:color w:val="000000"/>
-          <w:sz w:val="22"/>
-          <w:szCs w:val="22"/>
-          <w:u w:color="000000"/>
-        </w:rPr>
-      </w:pPr>
-      <w:r>
-        <w:rPr>
-          <w:rFonts w:ascii="Baskerville Old Face" w:eastAsia="Hiragino Sans W3" w:hAnsi="Baskerville Old Face" w:cs="Baskerville"/>
-          <w:b/>
-          <w:bCs/>
-          <w:i/>
-          <w:iCs/>
-          <w:color w:val="000000"/>
-          <w:sz w:val="22"/>
-          <w:szCs w:val="22"/>
-          <w:u w:color="000000"/>
-        </w:rPr>
-        <w:t>JPMorgan Chase &amp; Co.</w:t>
-      </w:r>
-      <w:r>
-        <w:rPr>
-          <w:rFonts w:ascii="Baskerville Old Face" w:eastAsia="Hiragino Sans W3" w:hAnsi="Baskerville Old Face" w:cs="Baskerville"/>
-          <w:b/>
-          <w:bCs/>
-          <w:i/>
-          <w:iCs/>
-          <w:color w:val="000000"/>
-          <w:sz w:val="22"/>
-          <w:szCs w:val="22"/>
-          <w:u w:color="000000"/>
-        </w:rPr>
-        <w:tab/>
-      </w:r>
-      <w:r>
-        <w:rPr>
-          <w:rFonts w:ascii="Baskerville Old Face" w:eastAsia="Hiragino Sans W3" w:hAnsi="Baskerville Old Face" w:cs="Times"/>
-          <w:color w:val="000000"/>
-          <w:sz w:val="22"/>
-          <w:szCs w:val="22"/>
-          <w:u w:color="000000"/>
-        </w:rPr>
-        <w:t>New York, NY</w:t>
-      </w:r>
-    </w:p>
-    <w:p>
-      <w:pPr>
-        <w:tabs>
-          <w:tab w:val="right" w:pos="10800"/>
-        </w:tabs>
-        <w:autoSpaceDE w:val="0"/>
-        <w:autoSpaceDN w:val="0"/>
-        <w:adjustRightInd w:val="0"/>
-        <w:contextualSpacing/>
-        <w:rPr>
-          <w:rFonts w:ascii="Baskerville Old Face" w:eastAsia="Hiragino Sans W3" w:hAnsi="Baskerville Old Face" w:cs="Times"/>
-          <w:color w:val="000000"/>
-          <w:sz w:val="22"/>
-          <w:szCs w:val="22"/>
-          <w:u w:color="000000"/>
-        </w:rPr>
-      </w:pPr>
-      <w:r>
-        <w:rPr>
-          <w:rFonts w:ascii="Baskerville Old Face" w:eastAsia="Hiragino Sans W3" w:hAnsi="Baskerville Old Face" w:cs="Times"/>
-          <w:color w:val="000000"/>
-          <w:sz w:val="22"/>
-          <w:szCs w:val="22"/>
-          <w:u w:color="000000"/>
-        </w:rPr>
-        <w:t>Associate Business Data Analyst</w:t>
-      </w:r>
-      <w:r>
-        <w:rPr>
-          <w:rFonts w:ascii="Baskerville Old Face" w:eastAsia="Hiragino Sans W3" w:hAnsi="Baskerville Old Face" w:cs="Times"/>
-          <w:color w:val="000000"/>
-          <w:sz w:val="22"/>
-          <w:szCs w:val="22"/>
-          <w:u w:color="000000"/>
-        </w:rPr>
-        <w:tab/>
-      </w:r>
-      <w:r>
-        <w:rPr>
-          <w:rFonts w:ascii="Baskerville Old Face" w:eastAsia="Hiragino Sans W3" w:hAnsi="Baskerville Old Face" w:cs="Times"/>
-          <w:color w:val="000000"/>
-          <w:sz w:val="22"/>
-          <w:szCs w:val="22"/>
-          <w:u w:color="000000"/>
-        </w:rPr>
-        <w:t>February 2019 - June 2019</w:t>
-      </w:r>
-    </w:p>
-    <w:p>
-      <w:pPr>
-        <w:tabs>
-          <w:tab w:val="right" w:pos="10800"/>
-        </w:tabs>
-        <w:autoSpaceDE w:val="0"/>
-        <w:autoSpaceDN w:val="0"/>
-        <w:adjustRightInd w:val="0"/>
-        <w:contextualSpacing/>
-        <w:rPr>
-          <w:rFonts w:ascii="Baskerville Old Face" w:eastAsia="Hiragino Sans W3" w:hAnsi="Baskerville Old Face" w:cs="Times"/>
-          <w:color w:val="000000"/>
-          <w:sz w:val="22"/>
-          <w:szCs w:val="22"/>
-          <w:u w:color="000000"/>
-        </w:rPr>
-      </w:pPr>
-      <w:r>
-        <w:rPr>
-          <w:rFonts w:ascii="Baskerville Old Face" w:eastAsia="Hiragino Sans W3" w:hAnsi="Baskerville Old Face" w:cs="Times"/>
-          <w:color w:val="000000"/>
-          <w:sz w:val="22"/>
-          <w:szCs w:val="22"/>
-          <w:u w:color="000000"/>
-        </w:rPr>
-        <w:t>Business Data Analyst</w:t>
-      </w:r>
-      <w:r>
-        <w:rPr>
-          <w:rFonts w:ascii="Baskerville Old Face" w:eastAsia="Hiragino Sans W3" w:hAnsi="Baskerville Old Face" w:cs="Times"/>
-          <w:color w:val="000000"/>
-          <w:sz w:val="22"/>
-          <w:szCs w:val="22"/>
-          <w:u w:color="000000"/>
-        </w:rPr>
-        <w:tab/>
-      </w:r>
-      <w:r>
-        <w:rPr>
-          <w:rFonts w:ascii="Baskerville Old Face" w:eastAsia="Hiragino Sans W3" w:hAnsi="Baskerville Old Face" w:cs="Times"/>
-          <w:color w:val="000000"/>
-          <w:sz w:val="22"/>
-          <w:szCs w:val="22"/>
-          <w:u w:color="000000"/>
-        </w:rPr>
-        <w:t>February 2016 - January 2019</w:t>
+        <w:t xml:space="preserve">reate </w:t>
+      </w:r>
+      <w:r>
+        <w:rPr>
+          <w:rFonts w:ascii="Baskerville Old Face" w:eastAsia="Hiragino Sans W3" w:hAnsi="Baskerville Old Face" w:cs="Times"/>
+          <w:color w:val="000000"/>
+          <w:sz w:val="20"/>
+          <w:szCs w:val="20"/>
+          <w:u w:color="000000"/>
+        </w:rPr>
+        <w:t xml:space="preserve">production support </w:t>
+      </w:r>
+      <w:r>
+        <w:rPr>
+          <w:rFonts w:ascii="Baskerville Old Face" w:eastAsia="Hiragino Sans W3" w:hAnsi="Baskerville Old Face" w:cs="Times"/>
+          <w:color w:val="000000"/>
+          <w:sz w:val="20"/>
+          <w:szCs w:val="20"/>
+          <w:u w:color="000000"/>
+        </w:rPr>
+        <w:t>d</w:t>
+      </w:r>
+      <w:r>
+        <w:rPr>
+          <w:rFonts w:ascii="Baskerville Old Face" w:eastAsia="Hiragino Sans W3" w:hAnsi="Baskerville Old Face" w:cs="Times"/>
+          <w:color w:val="000000"/>
+          <w:sz w:val="20"/>
+          <w:szCs w:val="20"/>
+          <w:u w:color="000000"/>
+        </w:rPr>
+        <w:t>ocumentation</w:t>
+      </w:r>
+      <w:r>
+        <w:rPr>
+          <w:rFonts w:ascii="Baskerville Old Face" w:eastAsia="Hiragino Sans W3" w:hAnsi="Baskerville Old Face" w:cs="Times"/>
+          <w:color w:val="000000"/>
+          <w:sz w:val="20"/>
+          <w:szCs w:val="20"/>
+          <w:u w:color="000000"/>
+        </w:rPr>
+        <w:t xml:space="preserve"> for import and export feeds for Aladdin trading system</w:t>
       </w:r>
     </w:p>
     <w:p>
@@ -1305,7 +1096,7 @@
         <w:autoSpaceDE w:val="0"/>
         <w:autoSpaceDN w:val="0"/>
         <w:adjustRightInd w:val="0"/>
-        <w:ind w:left="450" w:hanging="450"/>
+        <w:ind w:hanging="720"/>
         <w:contextualSpacing/>
         <w:rPr>
           <w:rFonts w:ascii="Baskerville Old Face" w:eastAsia="Hiragino Sans W3" w:hAnsi="Baskerville Old Face" w:cs="Times"/>
@@ -1323,47 +1114,177 @@
           <w:szCs w:val="20"/>
           <w:u w:color="000000"/>
         </w:rPr>
-        <w:t>Analyze</w:t>
-      </w:r>
-      <w:r>
-        <w:rPr>
-          <w:rFonts w:ascii="Baskerville Old Face" w:eastAsia="Hiragino Sans W3" w:hAnsi="Baskerville Old Face" w:cs="Times"/>
-          <w:color w:val="000000"/>
-          <w:sz w:val="20"/>
-          <w:szCs w:val="20"/>
-          <w:u w:color="000000"/>
-        </w:rPr>
-        <w:t>d</w:t>
-      </w:r>
-      <w:r>
-        <w:rPr>
-          <w:rFonts w:ascii="Baskerville Old Face" w:eastAsia="Hiragino Sans W3" w:hAnsi="Baskerville Old Face" w:cs="Times"/>
-          <w:color w:val="000000"/>
-          <w:sz w:val="20"/>
-          <w:szCs w:val="20"/>
-          <w:u w:color="000000"/>
-        </w:rPr>
-        <w:t xml:space="preserve"> and manage</w:t>
-      </w:r>
-      <w:r>
-        <w:rPr>
-          <w:rFonts w:ascii="Baskerville Old Face" w:eastAsia="Hiragino Sans W3" w:hAnsi="Baskerville Old Face" w:cs="Times"/>
-          <w:color w:val="000000"/>
-          <w:sz w:val="20"/>
-          <w:szCs w:val="20"/>
-          <w:u w:color="000000"/>
-        </w:rPr>
-        <w:t>d</w:t>
-      </w:r>
-      <w:r>
-        <w:rPr>
-          <w:rFonts w:ascii="Baskerville Old Face" w:eastAsia="Hiragino Sans W3" w:hAnsi="Baskerville Old Face" w:cs="Times"/>
-          <w:color w:val="000000"/>
-          <w:sz w:val="20"/>
-          <w:szCs w:val="20"/>
-          <w:u w:color="000000"/>
-        </w:rPr>
-        <w:t xml:space="preserve"> primary and secondary sourced data for the US Funds Management Data Warehouse (FMDW), specifically minimizing data errors for the Finance Team for financial reporting purposes</w:t>
+        <w:t>Fill in gaps on various teams and projects when needed</w:t>
+      </w:r>
+    </w:p>
+    <w:p>
+      <w:pPr>
+        <w:tabs>
+          <w:tab w:val="left" w:pos="360"/>
+          <w:tab w:val="left" w:pos="720"/>
+        </w:tabs>
+        <w:autoSpaceDE w:val="0"/>
+        <w:autoSpaceDN w:val="0"/>
+        <w:adjustRightInd w:val="0"/>
+        <w:contextualSpacing/>
+        <w:rPr>
+          <w:rFonts w:ascii="Baskerville Old Face" w:eastAsia="Hiragino Sans W3" w:hAnsi="Baskerville Old Face" w:cs="Times"/>
+          <w:color w:val="000000"/>
+          <w:sz w:val="10"/>
+          <w:szCs w:val="10"/>
+          <w:u w:color="000000"/>
+        </w:rPr>
+      </w:pPr>
+    </w:p>
+    <w:p>
+      <w:pPr>
+        <w:tabs>
+          <w:tab w:val="right" w:pos="10800"/>
+        </w:tabs>
+        <w:autoSpaceDE w:val="0"/>
+        <w:autoSpaceDN w:val="0"/>
+        <w:adjustRightInd w:val="0"/>
+        <w:rPr>
+          <w:rFonts w:ascii="Baskerville Old Face" w:eastAsia="Hiragino Sans W3" w:hAnsi="Baskerville Old Face" w:cs="Baskerville"/>
+          <w:color w:val="000000"/>
+          <w:sz w:val="22"/>
+          <w:szCs w:val="22"/>
+          <w:u w:color="000000"/>
+        </w:rPr>
+      </w:pPr>
+      <w:r>
+        <w:rPr>
+          <w:rFonts w:ascii="Baskerville Old Face" w:eastAsia="Hiragino Sans W3" w:hAnsi="Baskerville Old Face" w:cs="Baskerville"/>
+          <w:b/>
+          <w:bCs/>
+          <w:i/>
+          <w:iCs/>
+          <w:color w:val="000000"/>
+          <w:sz w:val="22"/>
+          <w:szCs w:val="22"/>
+          <w:u w:color="000000"/>
+        </w:rPr>
+        <w:t>JPMorgan Chase &amp; Co.</w:t>
+      </w:r>
+      <w:r>
+        <w:rPr>
+          <w:rFonts w:ascii="Baskerville Old Face" w:eastAsia="Hiragino Sans W3" w:hAnsi="Baskerville Old Face" w:cs="Baskerville"/>
+          <w:b/>
+          <w:bCs/>
+          <w:i/>
+          <w:iCs/>
+          <w:color w:val="000000"/>
+          <w:sz w:val="22"/>
+          <w:szCs w:val="22"/>
+          <w:u w:color="000000"/>
+        </w:rPr>
+        <w:tab/>
+      </w:r>
+      <w:r>
+        <w:rPr>
+          <w:rFonts w:ascii="Baskerville Old Face" w:eastAsia="Hiragino Sans W3" w:hAnsi="Baskerville Old Face" w:cs="Times"/>
+          <w:color w:val="000000"/>
+          <w:sz w:val="22"/>
+          <w:szCs w:val="22"/>
+          <w:u w:color="000000"/>
+        </w:rPr>
+        <w:t>New York, NY</w:t>
+      </w:r>
+    </w:p>
+    <w:p>
+      <w:pPr>
+        <w:tabs>
+          <w:tab w:val="right" w:pos="10800"/>
+        </w:tabs>
+        <w:autoSpaceDE w:val="0"/>
+        <w:autoSpaceDN w:val="0"/>
+        <w:adjustRightInd w:val="0"/>
+        <w:contextualSpacing/>
+        <w:rPr>
+          <w:rFonts w:ascii="Baskerville Old Face" w:eastAsia="Hiragino Sans W3" w:hAnsi="Baskerville Old Face" w:cs="Times"/>
+          <w:color w:val="000000"/>
+          <w:sz w:val="22"/>
+          <w:szCs w:val="22"/>
+          <w:u w:color="000000"/>
+        </w:rPr>
+      </w:pPr>
+      <w:r>
+        <w:rPr>
+          <w:rFonts w:ascii="Baskerville Old Face" w:eastAsia="Hiragino Sans W3" w:hAnsi="Baskerville Old Face" w:cs="Times"/>
+          <w:color w:val="000000"/>
+          <w:sz w:val="22"/>
+          <w:szCs w:val="22"/>
+          <w:u w:color="000000"/>
+        </w:rPr>
+        <w:t>Associate Business Data Analyst</w:t>
+      </w:r>
+      <w:r>
+        <w:rPr>
+          <w:rFonts w:ascii="Baskerville Old Face" w:eastAsia="Hiragino Sans W3" w:hAnsi="Baskerville Old Face" w:cs="Times"/>
+          <w:color w:val="000000"/>
+          <w:sz w:val="22"/>
+          <w:szCs w:val="22"/>
+          <w:u w:color="000000"/>
+        </w:rPr>
+        <w:tab/>
+      </w:r>
+      <w:r>
+        <w:rPr>
+          <w:rFonts w:ascii="Baskerville Old Face" w:eastAsia="Hiragino Sans W3" w:hAnsi="Baskerville Old Face" w:cs="Times"/>
+          <w:color w:val="000000"/>
+          <w:sz w:val="22"/>
+          <w:szCs w:val="22"/>
+          <w:u w:color="000000"/>
+        </w:rPr>
+        <w:t>February 2019 - June 2019</w:t>
+      </w:r>
+    </w:p>
+    <w:p>
+      <w:pPr>
+        <w:tabs>
+          <w:tab w:val="right" w:pos="10800"/>
+        </w:tabs>
+        <w:autoSpaceDE w:val="0"/>
+        <w:autoSpaceDN w:val="0"/>
+        <w:adjustRightInd w:val="0"/>
+        <w:contextualSpacing/>
+        <w:rPr>
+          <w:rFonts w:ascii="Baskerville Old Face" w:eastAsia="Hiragino Sans W3" w:hAnsi="Baskerville Old Face" w:cs="Times"/>
+          <w:color w:val="000000"/>
+          <w:sz w:val="22"/>
+          <w:szCs w:val="22"/>
+          <w:u w:color="000000"/>
+        </w:rPr>
+      </w:pPr>
+      <w:r>
+        <w:rPr>
+          <w:rFonts w:ascii="Baskerville Old Face" w:eastAsia="Hiragino Sans W3" w:hAnsi="Baskerville Old Face" w:cs="Times"/>
+          <w:color w:val="000000"/>
+          <w:sz w:val="22"/>
+          <w:szCs w:val="22"/>
+          <w:u w:color="000000"/>
+        </w:rPr>
+        <w:t>Business Data Analyst</w:t>
+      </w:r>
+      <w:r>
+        <w:rPr>
+          <w:rFonts w:ascii="Baskerville Old Face" w:eastAsia="Hiragino Sans W3" w:hAnsi="Baskerville Old Face" w:cs="Times"/>
+          <w:color w:val="000000"/>
+          <w:sz w:val="22"/>
+          <w:szCs w:val="22"/>
+          <w:u w:color="000000"/>
+        </w:rPr>
+        <w:tab/>
+      </w:r>
+      <w:r>
+        <w:rPr>
+          <w:rFonts w:ascii="Baskerville Old Face" w:eastAsia="Hiragino Sans W3" w:hAnsi="Baskerville Old Face" w:cs="Times"/>
+          <w:color w:val="000000"/>
+          <w:sz w:val="22"/>
+          <w:szCs w:val="22"/>
+          <w:u w:color="000000"/>
+        </w:rPr>
+        <w:t>February 2016 - January 2019</w:t>
       </w:r>
     </w:p>
     <w:p>
@@ -1397,27 +1318,47 @@
           <w:szCs w:val="20"/>
           <w:u w:color="000000"/>
         </w:rPr>
-        <w:t>Led and assist</w:t>
-      </w:r>
-      <w:r>
-        <w:rPr>
-          <w:rFonts w:ascii="Baskerville Old Face" w:eastAsia="Hiragino Sans W3" w:hAnsi="Baskerville Old Face" w:cs="Times"/>
-          <w:color w:val="000000"/>
-          <w:sz w:val="20"/>
-          <w:szCs w:val="20"/>
-          <w:u w:color="000000"/>
-        </w:rPr>
-        <w:t>ed</w:t>
-      </w:r>
-      <w:r>
-        <w:rPr>
-          <w:rFonts w:ascii="Baskerville Old Face" w:eastAsia="Hiragino Sans W3" w:hAnsi="Baskerville Old Face" w:cs="Times"/>
-          <w:color w:val="000000"/>
-          <w:sz w:val="20"/>
-          <w:szCs w:val="20"/>
-          <w:u w:color="000000"/>
-        </w:rPr>
-        <w:t xml:space="preserve"> with projects to maintain data feeds of sourced data for FMDW, and to streamline/automate/improve new downstream data feeds to other business units</w:t>
+        <w:t>Analyze</w:t>
+      </w:r>
+      <w:r>
+        <w:rPr>
+          <w:rFonts w:ascii="Baskerville Old Face" w:eastAsia="Hiragino Sans W3" w:hAnsi="Baskerville Old Face" w:cs="Times"/>
+          <w:color w:val="000000"/>
+          <w:sz w:val="20"/>
+          <w:szCs w:val="20"/>
+          <w:u w:color="000000"/>
+        </w:rPr>
+        <w:t>d</w:t>
+      </w:r>
+      <w:r>
+        <w:rPr>
+          <w:rFonts w:ascii="Baskerville Old Face" w:eastAsia="Hiragino Sans W3" w:hAnsi="Baskerville Old Face" w:cs="Times"/>
+          <w:color w:val="000000"/>
+          <w:sz w:val="20"/>
+          <w:szCs w:val="20"/>
+          <w:u w:color="000000"/>
+        </w:rPr>
+        <w:t xml:space="preserve"> and manage</w:t>
+      </w:r>
+      <w:r>
+        <w:rPr>
+          <w:rFonts w:ascii="Baskerville Old Face" w:eastAsia="Hiragino Sans W3" w:hAnsi="Baskerville Old Face" w:cs="Times"/>
+          <w:color w:val="000000"/>
+          <w:sz w:val="20"/>
+          <w:szCs w:val="20"/>
+          <w:u w:color="000000"/>
+        </w:rPr>
+        <w:t>d</w:t>
+      </w:r>
+      <w:r>
+        <w:rPr>
+          <w:rFonts w:ascii="Baskerville Old Face" w:eastAsia="Hiragino Sans W3" w:hAnsi="Baskerville Old Face" w:cs="Times"/>
+          <w:color w:val="000000"/>
+          <w:sz w:val="20"/>
+          <w:szCs w:val="20"/>
+          <w:u w:color="000000"/>
+        </w:rPr>
+        <w:t xml:space="preserve"> primary and secondary sourced data for the US Funds Management Data Warehouse (FMDW), specifically minimizing data errors for the Finance Team for financial reporting purposes</w:t>
       </w:r>
     </w:p>
     <w:p>
@@ -1451,47 +1392,67 @@
           <w:szCs w:val="20"/>
           <w:u w:color="000000"/>
         </w:rPr>
-        <w:t>Communicate</w:t>
-      </w:r>
-      <w:r>
-        <w:rPr>
-          <w:rFonts w:ascii="Baskerville Old Face" w:eastAsia="Hiragino Sans W3" w:hAnsi="Baskerville Old Face" w:cs="Times"/>
-          <w:color w:val="000000"/>
-          <w:sz w:val="20"/>
-          <w:szCs w:val="20"/>
-          <w:u w:color="000000"/>
-        </w:rPr>
-        <w:t>d</w:t>
-      </w:r>
-      <w:r>
-        <w:rPr>
-          <w:rFonts w:ascii="Baskerville Old Face" w:eastAsia="Hiragino Sans W3" w:hAnsi="Baskerville Old Face" w:cs="Times"/>
-          <w:color w:val="000000"/>
-          <w:sz w:val="20"/>
-          <w:szCs w:val="20"/>
-          <w:u w:color="000000"/>
-        </w:rPr>
-        <w:t xml:space="preserve"> and coordinate</w:t>
-      </w:r>
-      <w:r>
-        <w:rPr>
-          <w:rFonts w:ascii="Baskerville Old Face" w:eastAsia="Hiragino Sans W3" w:hAnsi="Baskerville Old Face" w:cs="Times"/>
-          <w:color w:val="000000"/>
-          <w:sz w:val="20"/>
-          <w:szCs w:val="20"/>
-          <w:u w:color="000000"/>
-        </w:rPr>
-        <w:t>d</w:t>
-      </w:r>
-      <w:r>
-        <w:rPr>
-          <w:rFonts w:ascii="Baskerville Old Face" w:eastAsia="Hiragino Sans W3" w:hAnsi="Baskerville Old Face" w:cs="Times"/>
-          <w:color w:val="000000"/>
-          <w:sz w:val="20"/>
-          <w:szCs w:val="20"/>
-          <w:u w:color="000000"/>
-        </w:rPr>
-        <w:t xml:space="preserve"> with various lines of business, and serve as a liaison between business and technology to help improve business processes and drive changes to our ETL</w:t>
+        <w:t>Led and assist</w:t>
+      </w:r>
+      <w:r>
+        <w:rPr>
+          <w:rFonts w:ascii="Baskerville Old Face" w:eastAsia="Hiragino Sans W3" w:hAnsi="Baskerville Old Face" w:cs="Times"/>
+          <w:color w:val="000000"/>
+          <w:sz w:val="20"/>
+          <w:szCs w:val="20"/>
+          <w:u w:color="000000"/>
+        </w:rPr>
+        <w:t>ed</w:t>
+      </w:r>
+      <w:r>
+        <w:rPr>
+          <w:rFonts w:ascii="Baskerville Old Face" w:eastAsia="Hiragino Sans W3" w:hAnsi="Baskerville Old Face" w:cs="Times"/>
+          <w:color w:val="000000"/>
+          <w:sz w:val="20"/>
+          <w:szCs w:val="20"/>
+          <w:u w:color="000000"/>
+        </w:rPr>
+        <w:t xml:space="preserve"> with projects to maintain data feeds of sourced data for FMDW, and to streamline</w:t>
+      </w:r>
+      <w:r>
+        <w:rPr>
+          <w:rFonts w:ascii="Baskerville Old Face" w:eastAsia="Hiragino Sans W3" w:hAnsi="Baskerville Old Face" w:cs="Times"/>
+          <w:color w:val="000000"/>
+          <w:sz w:val="20"/>
+          <w:szCs w:val="20"/>
+          <w:u w:color="000000"/>
+        </w:rPr>
+        <w:t xml:space="preserve">, </w:t>
+      </w:r>
+      <w:r>
+        <w:rPr>
+          <w:rFonts w:ascii="Baskerville Old Face" w:eastAsia="Hiragino Sans W3" w:hAnsi="Baskerville Old Face" w:cs="Times"/>
+          <w:color w:val="000000"/>
+          <w:sz w:val="20"/>
+          <w:szCs w:val="20"/>
+          <w:u w:color="000000"/>
+        </w:rPr>
+        <w:t>automate</w:t>
+      </w:r>
+      <w:r>
+        <w:rPr>
+          <w:rFonts w:ascii="Baskerville Old Face" w:eastAsia="Hiragino Sans W3" w:hAnsi="Baskerville Old Face" w:cs="Times"/>
+          <w:color w:val="000000"/>
+          <w:sz w:val="20"/>
+          <w:szCs w:val="20"/>
+          <w:u w:color="000000"/>
+        </w:rPr>
+        <w:t xml:space="preserve"> and </w:t>
+      </w:r>
+      <w:r>
+        <w:rPr>
+          <w:rFonts w:ascii="Baskerville Old Face" w:eastAsia="Hiragino Sans W3" w:hAnsi="Baskerville Old Face" w:cs="Times"/>
+          <w:color w:val="000000"/>
+          <w:sz w:val="20"/>
+          <w:szCs w:val="20"/>
+          <w:u w:color="000000"/>
+        </w:rPr>
+        <w:t>improve new downstream data feeds to other business units</w:t>
       </w:r>
     </w:p>
     <w:p>
@@ -1525,7 +1486,7 @@
           <w:szCs w:val="20"/>
           <w:u w:color="000000"/>
         </w:rPr>
-        <w:t>Use</w:t>
+        <w:t>Communicate</w:t>
       </w:r>
       <w:r>
         <w:rPr>
@@ -1545,7 +1506,27 @@
           <w:szCs w:val="20"/>
           <w:u w:color="000000"/>
         </w:rPr>
-        <w:t xml:space="preserve"> SAP Business Objects to query data from FMDW for analysis, reporting (daily, monthly and quarterly), UAT testing, and data quality purposes</w:t>
+        <w:t xml:space="preserve"> and coordinate</w:t>
+      </w:r>
+      <w:r>
+        <w:rPr>
+          <w:rFonts w:ascii="Baskerville Old Face" w:eastAsia="Hiragino Sans W3" w:hAnsi="Baskerville Old Face" w:cs="Times"/>
+          <w:color w:val="000000"/>
+          <w:sz w:val="20"/>
+          <w:szCs w:val="20"/>
+          <w:u w:color="000000"/>
+        </w:rPr>
+        <w:t>d</w:t>
+      </w:r>
+      <w:r>
+        <w:rPr>
+          <w:rFonts w:ascii="Baskerville Old Face" w:eastAsia="Hiragino Sans W3" w:hAnsi="Baskerville Old Face" w:cs="Times"/>
+          <w:color w:val="000000"/>
+          <w:sz w:val="20"/>
+          <w:szCs w:val="20"/>
+          <w:u w:color="000000"/>
+        </w:rPr>
+        <w:t xml:space="preserve"> with various lines of business, and serve as a liaison between business and technology to help improve business processes and drive changes to our ETL</w:t>
       </w:r>
     </w:p>
     <w:p>
@@ -1561,7 +1542,7 @@
         <w:autoSpaceDE w:val="0"/>
         <w:autoSpaceDN w:val="0"/>
         <w:adjustRightInd w:val="0"/>
-        <w:ind w:hanging="720"/>
+        <w:ind w:left="450" w:hanging="450"/>
         <w:contextualSpacing/>
         <w:rPr>
           <w:rFonts w:ascii="Baskerville Old Face" w:eastAsia="Hiragino Sans W3" w:hAnsi="Baskerville Old Face" w:cs="Times"/>
@@ -1579,27 +1560,47 @@
           <w:szCs w:val="20"/>
           <w:u w:color="000000"/>
         </w:rPr>
-        <w:t>Maintain</w:t>
-      </w:r>
-      <w:r>
-        <w:rPr>
-          <w:rFonts w:ascii="Baskerville Old Face" w:eastAsia="Hiragino Sans W3" w:hAnsi="Baskerville Old Face" w:cs="Times"/>
-          <w:color w:val="000000"/>
-          <w:sz w:val="20"/>
-          <w:szCs w:val="20"/>
-          <w:u w:color="000000"/>
-        </w:rPr>
-        <w:t>ed</w:t>
-      </w:r>
-      <w:r>
-        <w:rPr>
-          <w:rFonts w:ascii="Baskerville Old Face" w:eastAsia="Hiragino Sans W3" w:hAnsi="Baskerville Old Face" w:cs="Times"/>
-          <w:color w:val="000000"/>
-          <w:sz w:val="20"/>
-          <w:szCs w:val="20"/>
-          <w:u w:color="000000"/>
-        </w:rPr>
-        <w:t xml:space="preserve"> SAP Business Objects infrastructure and data model/data mapping for FMDW</w:t>
+        <w:t>Use</w:t>
+      </w:r>
+      <w:r>
+        <w:rPr>
+          <w:rFonts w:ascii="Baskerville Old Face" w:eastAsia="Hiragino Sans W3" w:hAnsi="Baskerville Old Face" w:cs="Times"/>
+          <w:color w:val="000000"/>
+          <w:sz w:val="20"/>
+          <w:szCs w:val="20"/>
+          <w:u w:color="000000"/>
+        </w:rPr>
+        <w:t>d</w:t>
+      </w:r>
+      <w:r>
+        <w:rPr>
+          <w:rFonts w:ascii="Baskerville Old Face" w:eastAsia="Hiragino Sans W3" w:hAnsi="Baskerville Old Face" w:cs="Times"/>
+          <w:color w:val="000000"/>
+          <w:sz w:val="20"/>
+          <w:szCs w:val="20"/>
+          <w:u w:color="000000"/>
+        </w:rPr>
+        <w:t xml:space="preserve"> SAP Business Objects to query data for analysis, reporting (daily, monthly</w:t>
+      </w:r>
+      <w:r>
+        <w:rPr>
+          <w:rFonts w:ascii="Baskerville Old Face" w:eastAsia="Hiragino Sans W3" w:hAnsi="Baskerville Old Face" w:cs="Times"/>
+          <w:color w:val="000000"/>
+          <w:sz w:val="20"/>
+          <w:szCs w:val="20"/>
+          <w:u w:color="000000"/>
+        </w:rPr>
+        <w:t xml:space="preserve">, </w:t>
+      </w:r>
+      <w:r>
+        <w:rPr>
+          <w:rFonts w:ascii="Baskerville Old Face" w:eastAsia="Hiragino Sans W3" w:hAnsi="Baskerville Old Face" w:cs="Times"/>
+          <w:color w:val="000000"/>
+          <w:sz w:val="20"/>
+          <w:szCs w:val="20"/>
+          <w:u w:color="000000"/>
+        </w:rPr>
+        <w:t>quarterly), UAT testing, and data quality purposes</w:t>
       </w:r>
     </w:p>
     <w:p>
@@ -1633,6 +1634,60 @@
           <w:szCs w:val="20"/>
           <w:u w:color="000000"/>
         </w:rPr>
+        <w:t>Maintain</w:t>
+      </w:r>
+      <w:r>
+        <w:rPr>
+          <w:rFonts w:ascii="Baskerville Old Face" w:eastAsia="Hiragino Sans W3" w:hAnsi="Baskerville Old Face" w:cs="Times"/>
+          <w:color w:val="000000"/>
+          <w:sz w:val="20"/>
+          <w:szCs w:val="20"/>
+          <w:u w:color="000000"/>
+        </w:rPr>
+        <w:t>ed</w:t>
+      </w:r>
+      <w:r>
+        <w:rPr>
+          <w:rFonts w:ascii="Baskerville Old Face" w:eastAsia="Hiragino Sans W3" w:hAnsi="Baskerville Old Face" w:cs="Times"/>
+          <w:color w:val="000000"/>
+          <w:sz w:val="20"/>
+          <w:szCs w:val="20"/>
+          <w:u w:color="000000"/>
+        </w:rPr>
+        <w:t xml:space="preserve"> SAP Business Objects infrastructure and data model/data mapping for FMDW</w:t>
+      </w:r>
+    </w:p>
+    <w:p>
+      <w:pPr>
+        <w:numPr>
+          <w:ilvl w:val="0"/>
+          <w:numId w:val="1"/>
+        </w:numPr>
+        <w:tabs>
+          <w:tab w:val="left" w:pos="360"/>
+          <w:tab w:val="left" w:pos="720"/>
+        </w:tabs>
+        <w:autoSpaceDE w:val="0"/>
+        <w:autoSpaceDN w:val="0"/>
+        <w:adjustRightInd w:val="0"/>
+        <w:ind w:hanging="720"/>
+        <w:contextualSpacing/>
+        <w:rPr>
+          <w:rFonts w:ascii="Baskerville Old Face" w:eastAsia="Hiragino Sans W3" w:hAnsi="Baskerville Old Face" w:cs="Times"/>
+          <w:color w:val="000000"/>
+          <w:sz w:val="20"/>
+          <w:szCs w:val="20"/>
+          <w:u w:color="000000"/>
+        </w:rPr>
+      </w:pPr>
+      <w:r>
+        <w:rPr>
+          <w:rFonts w:ascii="Baskerville Old Face" w:eastAsia="Hiragino Sans W3" w:hAnsi="Baskerville Old Face" w:cs="Times"/>
+          <w:color w:val="000000"/>
+          <w:sz w:val="20"/>
+          <w:szCs w:val="20"/>
+          <w:u w:color="000000"/>
+        </w:rPr>
         <w:t>Work</w:t>
       </w:r>
       <w:r>
@@ -1654,6 +1709,40 @@
           <w:u w:color="000000"/>
         </w:rPr>
         <w:t xml:space="preserve"> with international teams from Europe and Asia</w:t>
+      </w:r>
+    </w:p>
+    <w:p>
+      <w:pPr>
+        <w:numPr>
+          <w:ilvl w:val="0"/>
+          <w:numId w:val="1"/>
+        </w:numPr>
+        <w:tabs>
+          <w:tab w:val="left" w:pos="360"/>
+          <w:tab w:val="left" w:pos="720"/>
+        </w:tabs>
+        <w:autoSpaceDE w:val="0"/>
+        <w:autoSpaceDN w:val="0"/>
+        <w:adjustRightInd w:val="0"/>
+        <w:ind w:hanging="720"/>
+        <w:contextualSpacing/>
+        <w:rPr>
+          <w:rFonts w:ascii="Baskerville Old Face" w:eastAsia="Hiragino Sans W3" w:hAnsi="Baskerville Old Face" w:cs="Times"/>
+          <w:color w:val="000000"/>
+          <w:sz w:val="20"/>
+          <w:szCs w:val="20"/>
+          <w:u w:color="000000"/>
+        </w:rPr>
+      </w:pPr>
+      <w:r>
+        <w:rPr>
+          <w:rFonts w:ascii="Baskerville Old Face" w:eastAsia="Hiragino Sans W3" w:hAnsi="Baskerville Old Face" w:cs="Times"/>
+          <w:color w:val="000000"/>
+          <w:sz w:val="20"/>
+          <w:szCs w:val="20"/>
+          <w:u w:color="000000"/>
+        </w:rPr>
+        <w:t>Helped train new and junior team members</w:t>
       </w:r>
     </w:p>
     <w:p>
@@ -1804,7 +1893,37 @@
           <w:szCs w:val="20"/>
           <w:u w:color="000000"/>
         </w:rPr>
-        <w:t xml:space="preserve">Maintained data </w:t>
+        <w:t>Assisted to manage and mitigate risk by m</w:t>
+      </w:r>
+      <w:r>
+        <w:rPr>
+          <w:rFonts w:ascii="Baskerville Old Face" w:eastAsia="Hiragino Sans W3" w:hAnsi="Baskerville Old Face" w:cs="Times"/>
+          <w:color w:val="000000"/>
+          <w:sz w:val="20"/>
+          <w:szCs w:val="20"/>
+          <w:u w:color="000000"/>
+        </w:rPr>
+        <w:t>aintain</w:t>
+      </w:r>
+      <w:r>
+        <w:rPr>
+          <w:rFonts w:ascii="Baskerville Old Face" w:eastAsia="Hiragino Sans W3" w:hAnsi="Baskerville Old Face" w:cs="Times"/>
+          <w:color w:val="000000"/>
+          <w:sz w:val="20"/>
+          <w:szCs w:val="20"/>
+          <w:u w:color="000000"/>
+        </w:rPr>
+        <w:t>ing</w:t>
+      </w:r>
+      <w:r>
+        <w:rPr>
+          <w:rFonts w:ascii="Baskerville Old Face" w:eastAsia="Hiragino Sans W3" w:hAnsi="Baskerville Old Face" w:cs="Times"/>
+          <w:color w:val="000000"/>
+          <w:sz w:val="20"/>
+          <w:szCs w:val="20"/>
+          <w:u w:color="000000"/>
+        </w:rPr>
+        <w:t xml:space="preserve"> data </w:t>
       </w:r>
       <w:r>
         <w:rPr>
@@ -1845,6 +1964,16 @@
           <w:u w:color="000000"/>
         </w:rPr>
         <w:t>for the Wealth Management Fixed Income trading desk</w:t>
+      </w:r>
+      <w:r>
+        <w:rPr>
+          <w:rFonts w:ascii="Baskerville Old Face" w:eastAsia="Hiragino Sans W3" w:hAnsi="Baskerville Old Face" w:cs="Times"/>
+          <w:color w:val="000000"/>
+          <w:sz w:val="20"/>
+          <w:szCs w:val="20"/>
+          <w:u w:color="000000"/>
+        </w:rPr>
+        <w:t xml:space="preserve"> through reconciliation reporting </w:t>
       </w:r>
     </w:p>
     <w:p>
@@ -2279,9 +2408,13 @@
         <w:tabs>
           <w:tab w:val="right" w:pos="10800"/>
         </w:tabs>
-      </w:pPr>
-      <w:r>
-        <w:rPr>
+        <w:rPr>
+          <w:rFonts w:ascii="Baskerville Old Face" w:hAnsi="Baskerville Old Face"/>
+        </w:rPr>
+      </w:pPr>
+      <w:r>
+        <w:rPr>
+          <w:rFonts w:ascii="Baskerville Old Face" w:hAnsi="Baskerville Old Face"/>
           <w:color w:val="000000"/>
           <w:sz w:val="20"/>
           <w:szCs w:val="20"/>
@@ -2290,6 +2423,7 @@
       </w:r>
       <w:r>
         <w:rPr>
+          <w:rFonts w:ascii="Baskerville Old Face" w:hAnsi="Baskerville Old Face"/>
           <w:color w:val="000000"/>
           <w:sz w:val="20"/>
           <w:szCs w:val="20"/>
@@ -2298,6 +2432,7 @@
       </w:r>
       <w:r>
         <w:rPr>
+          <w:rFonts w:ascii="Baskerville Old Face" w:hAnsi="Baskerville Old Face"/>
           <w:color w:val="000000"/>
           <w:sz w:val="20"/>
           <w:szCs w:val="20"/>
@@ -2328,9 +2463,13 @@
     <w:p>
       <w:pPr>
         <w:ind w:left="180"/>
-      </w:pPr>
-      <w:r>
-        <w:rPr>
+        <w:rPr>
+          <w:rFonts w:ascii="Baskerville Old Face" w:hAnsi="Baskerville Old Face"/>
+        </w:rPr>
+      </w:pPr>
+      <w:r>
+        <w:rPr>
+          <w:rFonts w:ascii="Baskerville Old Face" w:hAnsi="Baskerville Old Face"/>
           <w:color w:val="000000"/>
           <w:sz w:val="20"/>
           <w:szCs w:val="20"/>
@@ -2413,12 +2552,18 @@
         <w:tabs>
           <w:tab w:val="right" w:pos="10800"/>
         </w:tabs>
-      </w:pPr>
-      <w:r>
-        <w:rPr>
-          <w:color w:val="000000"/>
-          <w:sz w:val="22"/>
-          <w:szCs w:val="22"/>
+        <w:rPr>
+          <w:rFonts w:ascii="Baskerville Old Face" w:hAnsi="Baskerville Old Face"/>
+          <w:sz w:val="20"/>
+          <w:szCs w:val="20"/>
+        </w:rPr>
+      </w:pPr>
+      <w:r>
+        <w:rPr>
+          <w:rFonts w:ascii="Baskerville Old Face" w:hAnsi="Baskerville Old Face"/>
+          <w:color w:val="000000"/>
+          <w:sz w:val="20"/>
+          <w:szCs w:val="20"/>
         </w:rPr>
         <w:t xml:space="preserve">Bachelor of Science in Business Administration </w:t>
       </w:r>
@@ -2426,8 +2571,8 @@
         <w:rPr>
           <w:rFonts w:ascii="Baskerville Old Face" w:eastAsia="Hiragino Sans W3" w:hAnsi="Baskerville Old Face" w:cs="Times"/>
           <w:color w:val="000000"/>
-          <w:sz w:val="22"/>
-          <w:szCs w:val="22"/>
+          <w:sz w:val="20"/>
+          <w:szCs w:val="20"/>
           <w:u w:color="000000"/>
         </w:rPr>
         <w:t>Management, Information Systems minor</w:t>
@@ -2436,8 +2581,8 @@
         <w:rPr>
           <w:rFonts w:ascii="Baskerville Old Face" w:eastAsia="Hiragino Sans W3" w:hAnsi="Baskerville Old Face" w:cs="Times"/>
           <w:color w:val="000000"/>
-          <w:sz w:val="22"/>
-          <w:szCs w:val="22"/>
+          <w:sz w:val="20"/>
+          <w:szCs w:val="20"/>
           <w:u w:color="000000"/>
         </w:rPr>
         <w:tab/>
@@ -2446,8 +2591,8 @@
         <w:rPr>
           <w:rFonts w:ascii="Baskerville Old Face" w:eastAsia="Hiragino Sans W3" w:hAnsi="Baskerville Old Face" w:cs="Times"/>
           <w:color w:val="000000"/>
-          <w:sz w:val="22"/>
-          <w:szCs w:val="22"/>
+          <w:sz w:val="20"/>
+          <w:szCs w:val="20"/>
           <w:u w:color="000000"/>
         </w:rPr>
         <w:t>May 2014</w:t>
@@ -2486,15 +2631,6 @@
           <w:u w:color="000000"/>
         </w:rPr>
         <w:tab/>
-      </w:r>
-      <w:r>
-        <w:rPr>
-          <w:rFonts w:ascii="Baskerville Old Face" w:eastAsia="Hiragino Sans W3" w:hAnsi="Baskerville Old Face" w:cs="Times"/>
-          <w:color w:val="000000"/>
-          <w:sz w:val="20"/>
-          <w:szCs w:val="20"/>
-          <w:u w:color="000000"/>
-        </w:rPr>
         <w:t>Magna Cum Laude</w:t>
       </w:r>
       <w:r>
@@ -2509,7 +2645,7 @@
       </w:r>
       <w:r>
         <w:rPr>
-          <w:rFonts w:ascii="Segoe UI Symbol" w:eastAsia="Hiragino Sans W3" w:hAnsi="Segoe UI Symbol" w:cs="Segoe UI Symbol"/>
+          <w:rFonts w:ascii="Baskerville Old Face" w:eastAsia="Hiragino Sans W3" w:hAnsi="Baskerville Old Face" w:cs="Segoe UI Symbol"/>
           <w:b/>
           <w:bCs/>
           <w:color w:val="000000"/>
@@ -2921,6 +3057,119 @@
       </w:pPr>
       <w:rPr>
         <w:rFonts w:ascii="Courier New" w:hAnsi="Courier New" w:hint="default"/>
+      </w:rPr>
+    </w:lvl>
+    <w:lvl w:ilvl="8" w:tplc="04090005" w:tentative="1">
+      <w:start w:val="1"/>
+      <w:numFmt w:val="bullet"/>
+      <w:lvlText w:val=""/>
+      <w:lvlJc w:val="left"/>
+      <w:pPr>
+        <w:ind w:left="6480" w:hanging="360"/>
+      </w:pPr>
+      <w:rPr>
+        <w:rFonts w:ascii="Wingdings" w:hAnsi="Wingdings" w:hint="default"/>
+      </w:rPr>
+    </w:lvl>
+  </w:abstractNum>
+  <w:abstractNum w:abstractNumId="5" w15:restartNumberingAfterBreak="0">
+    <w:nsid w:val="302C477C"/>
+    <w:multiLevelType w:val="hybridMultilevel"/>
+    <w:tmpl w:val="4F62E30C"/>
+    <w:lvl w:ilvl="0" w:tplc="04090001">
+      <w:start w:val="1"/>
+      <w:numFmt w:val="bullet"/>
+      <w:lvlText w:val=""/>
+      <w:lvlJc w:val="left"/>
+      <w:pPr>
+        <w:ind w:left="720" w:hanging="360"/>
+      </w:pPr>
+      <w:rPr>
+        <w:rFonts w:ascii="Symbol" w:hAnsi="Symbol" w:hint="default"/>
+      </w:rPr>
+    </w:lvl>
+    <w:lvl w:ilvl="1" w:tplc="04090003" w:tentative="1">
+      <w:start w:val="1"/>
+      <w:numFmt w:val="bullet"/>
+      <w:lvlText w:val="o"/>
+      <w:lvlJc w:val="left"/>
+      <w:pPr>
+        <w:ind w:left="1440" w:hanging="360"/>
+      </w:pPr>
+      <w:rPr>
+        <w:rFonts w:ascii="Courier New" w:hAnsi="Courier New" w:cs="Courier New" w:hint="default"/>
+      </w:rPr>
+    </w:lvl>
+    <w:lvl w:ilvl="2" w:tplc="04090005" w:tentative="1">
+      <w:start w:val="1"/>
+      <w:numFmt w:val="bullet"/>
+      <w:lvlText w:val=""/>
+      <w:lvlJc w:val="left"/>
+      <w:pPr>
+        <w:ind w:left="2160" w:hanging="360"/>
+      </w:pPr>
+      <w:rPr>
+        <w:rFonts w:ascii="Wingdings" w:hAnsi="Wingdings" w:hint="default"/>
+      </w:rPr>
+    </w:lvl>
+    <w:lvl w:ilvl="3" w:tplc="04090001" w:tentative="1">
+      <w:start w:val="1"/>
+      <w:numFmt w:val="bullet"/>
+      <w:lvlText w:val=""/>
+      <w:lvlJc w:val="left"/>
+      <w:pPr>
+        <w:ind w:left="2880" w:hanging="360"/>
+      </w:pPr>
+      <w:rPr>
+        <w:rFonts w:ascii="Symbol" w:hAnsi="Symbol" w:hint="default"/>
+      </w:rPr>
+    </w:lvl>
+    <w:lvl w:ilvl="4" w:tplc="04090003" w:tentative="1">
+      <w:start w:val="1"/>
+      <w:numFmt w:val="bullet"/>
+      <w:lvlText w:val="o"/>
+      <w:lvlJc w:val="left"/>
+      <w:pPr>
+        <w:ind w:left="3600" w:hanging="360"/>
+      </w:pPr>
+      <w:rPr>
+        <w:rFonts w:ascii="Courier New" w:hAnsi="Courier New" w:cs="Courier New" w:hint="default"/>
+      </w:rPr>
+    </w:lvl>
+    <w:lvl w:ilvl="5" w:tplc="04090005" w:tentative="1">
+      <w:start w:val="1"/>
+      <w:numFmt w:val="bullet"/>
+      <w:lvlText w:val=""/>
+      <w:lvlJc w:val="left"/>
+      <w:pPr>
+        <w:ind w:left="4320" w:hanging="360"/>
+      </w:pPr>
+      <w:rPr>
+        <w:rFonts w:ascii="Wingdings" w:hAnsi="Wingdings" w:hint="default"/>
+      </w:rPr>
+    </w:lvl>
+    <w:lvl w:ilvl="6" w:tplc="04090001" w:tentative="1">
+      <w:start w:val="1"/>
+      <w:numFmt w:val="bullet"/>
+      <w:lvlText w:val=""/>
+      <w:lvlJc w:val="left"/>
+      <w:pPr>
+        <w:ind w:left="5040" w:hanging="360"/>
+      </w:pPr>
+      <w:rPr>
+        <w:rFonts w:ascii="Symbol" w:hAnsi="Symbol" w:hint="default"/>
+      </w:rPr>
+    </w:lvl>
+    <w:lvl w:ilvl="7" w:tplc="04090003" w:tentative="1">
+      <w:start w:val="1"/>
+      <w:numFmt w:val="bullet"/>
+      <w:lvlText w:val="o"/>
+      <w:lvlJc w:val="left"/>
+      <w:pPr>
+        <w:ind w:left="5760" w:hanging="360"/>
+      </w:pPr>
+      <w:rPr>
+        <w:rFonts w:ascii="Courier New" w:hAnsi="Courier New" w:cs="Courier New" w:hint="default"/>
       </w:rPr>
     </w:lvl>
     <w:lvl w:ilvl="8" w:tplc="04090005" w:tentative="1">
@@ -2950,6 +3199,9 @@
   </w:num>
   <w:num w:numId="5">
     <w:abstractNumId w:val="4"/>
+  </w:num>
+  <w:num w:numId="6">
+    <w:abstractNumId w:val="5"/>
   </w:num>
 </w:numbering>
 </file>

</xml_diff>

<commit_message>
updated bullet spacing on resume
</commit_message>
<xml_diff>
--- a/resume/rotunda_resume.docx
+++ b/resume/rotunda_resume.docx
@@ -612,7 +612,7 @@
         <w:autoSpaceDE w:val="0"/>
         <w:autoSpaceDN w:val="0"/>
         <w:adjustRightInd w:val="0"/>
-        <w:ind w:hanging="720"/>
+        <w:ind w:hanging="630"/>
         <w:contextualSpacing/>
         <w:rPr>
           <w:rFonts w:ascii="Baskerville Old Face" w:eastAsia="Hiragino Sans W3" w:hAnsi="Baskerville Old Face" w:cs="Times"/>
@@ -646,7 +646,7 @@
         <w:autoSpaceDE w:val="0"/>
         <w:autoSpaceDN w:val="0"/>
         <w:adjustRightInd w:val="0"/>
-        <w:ind w:left="450" w:hanging="450"/>
+        <w:ind w:left="450"/>
         <w:contextualSpacing/>
         <w:rPr>
           <w:rFonts w:ascii="Baskerville Old Face" w:eastAsia="Hiragino Sans W3" w:hAnsi="Baskerville Old Face" w:cs="Times"/>
@@ -740,7 +740,7 @@
         <w:autoSpaceDE w:val="0"/>
         <w:autoSpaceDN w:val="0"/>
         <w:adjustRightInd w:val="0"/>
-        <w:ind w:hanging="720"/>
+        <w:ind w:hanging="630"/>
         <w:contextualSpacing/>
         <w:rPr>
           <w:rFonts w:ascii="Baskerville Old Face" w:eastAsia="Hiragino Sans W3" w:hAnsi="Baskerville Old Face" w:cs="Times"/>
@@ -774,7 +774,7 @@
         <w:autoSpaceDE w:val="0"/>
         <w:autoSpaceDN w:val="0"/>
         <w:adjustRightInd w:val="0"/>
-        <w:ind w:hanging="720"/>
+        <w:ind w:hanging="630"/>
         <w:contextualSpacing/>
         <w:rPr>
           <w:rFonts w:ascii="Baskerville Old Face" w:eastAsia="Hiragino Sans W3" w:hAnsi="Baskerville Old Face" w:cs="Times"/>
@@ -828,7 +828,7 @@
         <w:autoSpaceDE w:val="0"/>
         <w:autoSpaceDN w:val="0"/>
         <w:adjustRightInd w:val="0"/>
-        <w:ind w:hanging="720"/>
+        <w:ind w:hanging="630"/>
         <w:contextualSpacing/>
         <w:rPr>
           <w:rFonts w:ascii="Baskerville Old Face" w:eastAsia="Hiragino Sans W3" w:hAnsi="Baskerville Old Face" w:cs="Times"/>
@@ -1012,7 +1012,7 @@
         <w:autoSpaceDE w:val="0"/>
         <w:autoSpaceDN w:val="0"/>
         <w:adjustRightInd w:val="0"/>
-        <w:ind w:hanging="720"/>
+        <w:ind w:hanging="630"/>
         <w:contextualSpacing/>
         <w:rPr>
           <w:rFonts w:ascii="Baskerville Old Face" w:eastAsia="Hiragino Sans W3" w:hAnsi="Baskerville Old Face" w:cs="Times"/>
@@ -1096,7 +1096,7 @@
         <w:autoSpaceDE w:val="0"/>
         <w:autoSpaceDN w:val="0"/>
         <w:adjustRightInd w:val="0"/>
-        <w:ind w:hanging="720"/>
+        <w:ind w:hanging="630"/>
         <w:contextualSpacing/>
         <w:rPr>
           <w:rFonts w:ascii="Baskerville Old Face" w:eastAsia="Hiragino Sans W3" w:hAnsi="Baskerville Old Face" w:cs="Times"/>
@@ -1300,7 +1300,7 @@
         <w:autoSpaceDE w:val="0"/>
         <w:autoSpaceDN w:val="0"/>
         <w:adjustRightInd w:val="0"/>
-        <w:ind w:left="450" w:hanging="450"/>
+        <w:ind w:left="450"/>
         <w:contextualSpacing/>
         <w:rPr>
           <w:rFonts w:ascii="Baskerville Old Face" w:eastAsia="Hiragino Sans W3" w:hAnsi="Baskerville Old Face" w:cs="Times"/>
@@ -1374,7 +1374,7 @@
         <w:autoSpaceDE w:val="0"/>
         <w:autoSpaceDN w:val="0"/>
         <w:adjustRightInd w:val="0"/>
-        <w:ind w:left="450" w:hanging="450"/>
+        <w:ind w:left="450"/>
         <w:contextualSpacing/>
         <w:rPr>
           <w:rFonts w:ascii="Baskerville Old Face" w:eastAsia="Hiragino Sans W3" w:hAnsi="Baskerville Old Face" w:cs="Times"/>
@@ -1468,7 +1468,7 @@
         <w:autoSpaceDE w:val="0"/>
         <w:autoSpaceDN w:val="0"/>
         <w:adjustRightInd w:val="0"/>
-        <w:ind w:left="450" w:hanging="450"/>
+        <w:ind w:left="450"/>
         <w:contextualSpacing/>
         <w:rPr>
           <w:rFonts w:ascii="Baskerville Old Face" w:eastAsia="Hiragino Sans W3" w:hAnsi="Baskerville Old Face" w:cs="Times"/>
@@ -1542,7 +1542,7 @@
         <w:autoSpaceDE w:val="0"/>
         <w:autoSpaceDN w:val="0"/>
         <w:adjustRightInd w:val="0"/>
-        <w:ind w:left="450" w:hanging="450"/>
+        <w:ind w:left="450"/>
         <w:contextualSpacing/>
         <w:rPr>
           <w:rFonts w:ascii="Baskerville Old Face" w:eastAsia="Hiragino Sans W3" w:hAnsi="Baskerville Old Face" w:cs="Times"/>
@@ -1616,7 +1616,7 @@
         <w:autoSpaceDE w:val="0"/>
         <w:autoSpaceDN w:val="0"/>
         <w:adjustRightInd w:val="0"/>
-        <w:ind w:hanging="720"/>
+        <w:ind w:hanging="630"/>
         <w:contextualSpacing/>
         <w:rPr>
           <w:rFonts w:ascii="Baskerville Old Face" w:eastAsia="Hiragino Sans W3" w:hAnsi="Baskerville Old Face" w:cs="Times"/>
@@ -1670,7 +1670,7 @@
         <w:autoSpaceDE w:val="0"/>
         <w:autoSpaceDN w:val="0"/>
         <w:adjustRightInd w:val="0"/>
-        <w:ind w:hanging="720"/>
+        <w:ind w:hanging="630"/>
         <w:contextualSpacing/>
         <w:rPr>
           <w:rFonts w:ascii="Baskerville Old Face" w:eastAsia="Hiragino Sans W3" w:hAnsi="Baskerville Old Face" w:cs="Times"/>
@@ -1724,7 +1724,7 @@
         <w:autoSpaceDE w:val="0"/>
         <w:autoSpaceDN w:val="0"/>
         <w:adjustRightInd w:val="0"/>
-        <w:ind w:hanging="720"/>
+        <w:ind w:hanging="630"/>
         <w:contextualSpacing/>
         <w:rPr>
           <w:rFonts w:ascii="Baskerville Old Face" w:eastAsia="Hiragino Sans W3" w:hAnsi="Baskerville Old Face" w:cs="Times"/>
@@ -1876,7 +1876,7 @@
         <w:autoSpaceDE w:val="0"/>
         <w:autoSpaceDN w:val="0"/>
         <w:adjustRightInd w:val="0"/>
-        <w:ind w:left="450" w:hanging="450"/>
+        <w:ind w:left="450"/>
         <w:rPr>
           <w:rFonts w:ascii="Baskerville Old Face" w:eastAsia="Hiragino Sans W3" w:hAnsi="Baskerville Old Face" w:cs="Times"/>
           <w:color w:val="000000"/>
@@ -1989,7 +1989,7 @@
         <w:autoSpaceDE w:val="0"/>
         <w:autoSpaceDN w:val="0"/>
         <w:adjustRightInd w:val="0"/>
-        <w:ind w:hanging="720"/>
+        <w:ind w:hanging="630"/>
         <w:rPr>
           <w:rFonts w:ascii="Baskerville Old Face" w:eastAsia="Hiragino Sans W3" w:hAnsi="Baskerville Old Face" w:cs="Times"/>
           <w:color w:val="000000"/>
@@ -2022,7 +2022,7 @@
         <w:autoSpaceDE w:val="0"/>
         <w:autoSpaceDN w:val="0"/>
         <w:adjustRightInd w:val="0"/>
-        <w:ind w:hanging="720"/>
+        <w:ind w:hanging="630"/>
         <w:rPr>
           <w:rFonts w:ascii="Baskerville Old Face" w:eastAsia="Hiragino Sans W3" w:hAnsi="Baskerville Old Face" w:cs="Times"/>
           <w:color w:val="000000"/>
@@ -2065,7 +2065,7 @@
         <w:autoSpaceDE w:val="0"/>
         <w:autoSpaceDN w:val="0"/>
         <w:adjustRightInd w:val="0"/>
-        <w:ind w:hanging="720"/>
+        <w:ind w:hanging="630"/>
         <w:rPr>
           <w:rFonts w:ascii="Baskerville Old Face" w:eastAsia="Hiragino Sans W3" w:hAnsi="Baskerville Old Face" w:cs="Times"/>
           <w:color w:val="000000"/>
@@ -2098,7 +2098,7 @@
         <w:autoSpaceDE w:val="0"/>
         <w:autoSpaceDN w:val="0"/>
         <w:adjustRightInd w:val="0"/>
-        <w:ind w:hanging="720"/>
+        <w:ind w:hanging="630"/>
         <w:rPr>
           <w:rFonts w:ascii="Baskerville Old Face" w:eastAsia="Hiragino Sans W3" w:hAnsi="Baskerville Old Face" w:cs="Times"/>
           <w:color w:val="000000"/>
@@ -2263,7 +2263,7 @@
         <w:autoSpaceDE w:val="0"/>
         <w:autoSpaceDN w:val="0"/>
         <w:adjustRightInd w:val="0"/>
-        <w:ind w:hanging="720"/>
+        <w:ind w:hanging="630"/>
         <w:rPr>
           <w:rFonts w:ascii="Baskerville Old Face" w:eastAsia="Hiragino Sans W3" w:hAnsi="Baskerville Old Face" w:cs="Times"/>
           <w:color w:val="000000"/>

</xml_diff>

<commit_message>
updated resume end date for 605
</commit_message>
<xml_diff>
--- a/resume/rotunda_resume.docx
+++ b/resume/rotunda_resume.docx
@@ -843,7 +843,18 @@
           <w:szCs w:val="22"/>
           <w:u w:color="000000"/>
         </w:rPr>
-        <w:t>May 2021 – Present</w:t>
+        <w:t xml:space="preserve">May 2021 – </w:t>
+      </w:r>
+      <w:r>
+        <w:rPr>
+          <w:rFonts w:ascii="Baskerville Old Face" w:eastAsia="Hiragino Sans W3" w:hAnsi="Baskerville Old Face" w:cs="Times"/>
+          <w:b/>
+          <w:color w:val="000000"/>
+          <w:sz w:val="22"/>
+          <w:szCs w:val="22"/>
+          <w:u w:color="000000"/>
+        </w:rPr>
+        <w:t>December 2022</w:t>
       </w:r>
     </w:p>
     <w:p>
@@ -5343,6 +5354,7 @@
     <w:lsdException w:name="HTML Sample" w:semiHidden="1" w:unhideWhenUsed="1"/>
     <w:lsdException w:name="HTML Typewriter" w:semiHidden="1" w:unhideWhenUsed="1"/>
     <w:lsdException w:name="HTML Variable" w:semiHidden="1" w:unhideWhenUsed="1"/>
+    <w:lsdException w:name="Normal Table" w:semiHidden="1" w:unhideWhenUsed="1"/>
     <w:lsdException w:name="annotation subject" w:semiHidden="1" w:unhideWhenUsed="1"/>
     <w:lsdException w:name="No List" w:semiHidden="1" w:unhideWhenUsed="1"/>
     <w:lsdException w:name="Outline List 1" w:semiHidden="1" w:unhideWhenUsed="1"/>
@@ -5389,8 +5401,10 @@
     <w:lsdException w:name="Table Subtle 2" w:semiHidden="1" w:unhideWhenUsed="1"/>
     <w:lsdException w:name="Table Web 1" w:semiHidden="1" w:unhideWhenUsed="1"/>
     <w:lsdException w:name="Table Web 2" w:semiHidden="1" w:unhideWhenUsed="1"/>
+    <w:lsdException w:name="Table Web 3" w:semiHidden="1" w:unhideWhenUsed="1"/>
     <w:lsdException w:name="Balloon Text" w:semiHidden="1" w:unhideWhenUsed="1"/>
     <w:lsdException w:name="Table Grid" w:uiPriority="39"/>
+    <w:lsdException w:name="Table Theme" w:semiHidden="1" w:unhideWhenUsed="1"/>
     <w:lsdException w:name="Placeholder Text" w:semiHidden="1"/>
     <w:lsdException w:name="No Spacing" w:uiPriority="1" w:qFormat="1"/>
     <w:lsdException w:name="Light Shading" w:uiPriority="60"/>

</xml_diff>